<commit_message>
enhance 18 and 19 half
</commit_message>
<xml_diff>
--- a/Multi_Threading_Notes/Enhancment Vid 15.docx
+++ b/Multi_Threading_Notes/Enhancment Vid 15.docx
@@ -6200,6 +6200,7 @@
     <w:p>
       <w:pPr>
         <w:numPr>
+          <w:ilvl w:val="0"/>
           <w:numId w:val="0"/>
         </w:numPr>
         <w:ind w:leftChars="0"/>
@@ -6232,6 +6233,7 @@
     <w:p>
       <w:pPr>
         <w:numPr>
+          <w:ilvl w:val="0"/>
           <w:numId w:val="0"/>
         </w:numPr>
         <w:ind w:leftChars="0"/>
@@ -6255,6 +6257,7 @@
     <w:p>
       <w:pPr>
         <w:numPr>
+          <w:ilvl w:val="0"/>
           <w:numId w:val="0"/>
         </w:numPr>
         <w:ind w:leftChars="0"/>
@@ -6278,6 +6281,7 @@
     <w:p>
       <w:pPr>
         <w:numPr>
+          <w:ilvl w:val="0"/>
           <w:numId w:val="0"/>
         </w:numPr>
         <w:ind w:leftChars="0"/>
@@ -6382,7 +6386,7 @@
           <w:iCs/>
           <w:lang w:val="en-US"/>
         </w:rPr>
-        <w:t>ExecutorService service = Executors.newFixedThreadPool(3);</w:t>
+        <w:t>ExecutorService service = Executors.newFixedThreadPool(300);</w:t>
       </w:r>
     </w:p>
     <w:p>
@@ -6699,8 +6703,2856 @@
           <w:lang w:val="en-US"/>
         </w:rPr>
       </w:pPr>
+    </w:p>
+    <w:p>
+      <w:pPr>
+        <w:numPr>
+          <w:ilvl w:val="0"/>
+          <w:numId w:val="0"/>
+        </w:numPr>
+        <w:rPr>
+          <w:rFonts w:hint="default"/>
+          <w:b w:val="0"/>
+          <w:bCs w:val="0"/>
+          <w:lang w:val="en-US"/>
+        </w:rPr>
+      </w:pPr>
+      <w:r>
+        <w:rPr>
+          <w:rFonts w:hint="default"/>
+          <w:b w:val="0"/>
+          <w:bCs w:val="0"/>
+          <w:lang w:val="en-US"/>
+        </w:rPr>
+        <w:t>In the above example 3 Threads are responsible to execute 6 jobs , So that a single thread can be resued for multiple job.</w:t>
+      </w:r>
+    </w:p>
+    <w:p>
+      <w:pPr>
+        <w:numPr>
+          <w:ilvl w:val="0"/>
+          <w:numId w:val="0"/>
+        </w:numPr>
+        <w:rPr>
+          <w:rFonts w:hint="default"/>
+          <w:b w:val="0"/>
+          <w:bCs w:val="0"/>
+          <w:lang w:val="en-US"/>
+        </w:rPr>
+      </w:pPr>
+      <w:r>
+        <w:rPr>
+          <w:rFonts w:hint="default"/>
+          <w:b/>
+          <w:bCs/>
+          <w:color w:val="FF0000"/>
+          <w:lang w:val="en-US"/>
+        </w:rPr>
+        <w:t xml:space="preserve">Note </w:t>
+      </w:r>
+      <w:r>
+        <w:rPr>
+          <w:rFonts w:hint="default"/>
+          <w:b w:val="0"/>
+          <w:bCs w:val="0"/>
+          <w:lang w:val="en-US"/>
+        </w:rPr>
+        <w:t>:- While designing web servers and application servers we can use Thread Pool concept. (default 60 threads)</w:t>
+      </w:r>
+    </w:p>
+    <w:p>
+      <w:pPr>
+        <w:numPr>
+          <w:ilvl w:val="0"/>
+          <w:numId w:val="0"/>
+        </w:numPr>
+        <w:rPr>
+          <w:rFonts w:hint="default"/>
+          <w:b w:val="0"/>
+          <w:bCs w:val="0"/>
+          <w:lang w:val="en-US"/>
+        </w:rPr>
+      </w:pPr>
+    </w:p>
+    <w:p>
+      <w:pPr>
+        <w:numPr>
+          <w:ilvl w:val="0"/>
+          <w:numId w:val="0"/>
+        </w:numPr>
+        <w:rPr>
+          <w:rFonts w:hint="default"/>
+          <w:b w:val="0"/>
+          <w:bCs w:val="0"/>
+          <w:lang w:val="en-US"/>
+        </w:rPr>
+      </w:pPr>
+      <w:r>
+        <w:rPr>
+          <w:rFonts w:hint="default"/>
+          <w:b w:val="0"/>
+          <w:bCs w:val="0"/>
+          <w:lang w:val="en-US"/>
+        </w:rPr>
+        <w:t># Callable and Future :- In the case of Runnable job Thread won’t return anything after completing the job.</w:t>
+      </w:r>
+    </w:p>
+    <w:p>
+      <w:pPr>
+        <w:numPr>
+          <w:ilvl w:val="0"/>
+          <w:numId w:val="0"/>
+        </w:numPr>
+        <w:ind w:firstLine="720" w:firstLineChars="0"/>
+        <w:rPr>
+          <w:rFonts w:hint="default"/>
+          <w:b w:val="0"/>
+          <w:bCs w:val="0"/>
+          <w:lang w:val="en-US"/>
+        </w:rPr>
+      </w:pPr>
+      <w:r>
+        <w:rPr>
+          <w:rFonts w:hint="default"/>
+          <w:b w:val="0"/>
+          <w:bCs w:val="0"/>
+          <w:lang w:val="en-US"/>
+        </w:rPr>
+        <w:t>If a Thread is required some result after execution then we should go for callable.</w:t>
+      </w:r>
+    </w:p>
+    <w:p>
+      <w:pPr>
+        <w:numPr>
+          <w:ilvl w:val="0"/>
+          <w:numId w:val="0"/>
+        </w:numPr>
+        <w:ind w:firstLine="720" w:firstLineChars="0"/>
+        <w:rPr>
+          <w:rFonts w:hint="default"/>
+          <w:b w:val="0"/>
+          <w:bCs w:val="0"/>
+          <w:lang w:val="en-US"/>
+        </w:rPr>
+      </w:pPr>
+      <w:r>
+        <w:rPr>
+          <w:rFonts w:hint="default"/>
+          <w:b w:val="0"/>
+          <w:bCs w:val="0"/>
+          <w:lang w:val="en-US"/>
+        </w:rPr>
+        <w:t xml:space="preserve">Callable interface method contains only one method </w:t>
+      </w:r>
+      <w:r>
+        <w:rPr>
+          <w:rFonts w:hint="default"/>
+          <w:b/>
+          <w:bCs/>
+          <w:lang w:val="en-US"/>
+        </w:rPr>
+        <w:t>call()</w:t>
+      </w:r>
+    </w:p>
+    <w:p>
+      <w:pPr>
+        <w:numPr>
+          <w:ilvl w:val="0"/>
+          <w:numId w:val="0"/>
+        </w:numPr>
+        <w:ind w:firstLine="720" w:firstLineChars="0"/>
+        <w:rPr>
+          <w:rFonts w:hint="default"/>
+          <w:b w:val="0"/>
+          <w:bCs w:val="0"/>
+          <w:i w:val="0"/>
+          <w:iCs w:val="0"/>
+          <w:lang w:val="en-US"/>
+        </w:rPr>
+      </w:pPr>
+      <w:r>
+        <w:rPr>
+          <w:rFonts w:hint="default"/>
+          <w:b/>
+          <w:bCs/>
+          <w:i/>
+          <w:iCs/>
+          <w:lang w:val="en-US"/>
+        </w:rPr>
+        <w:t>public Object call() Throws Exception</w:t>
+      </w:r>
+      <w:r>
+        <w:rPr>
+          <w:rFonts w:hint="default"/>
+          <w:b/>
+          <w:bCs/>
+          <w:i/>
+          <w:iCs/>
+          <w:lang w:val="en-US"/>
+        </w:rPr>
+        <w:br w:type="textWrapping"/>
+      </w:r>
+    </w:p>
+    <w:p>
+      <w:pPr>
+        <w:numPr>
+          <w:ilvl w:val="0"/>
+          <w:numId w:val="0"/>
+        </w:numPr>
+        <w:rPr>
+          <w:rFonts w:hint="default"/>
+          <w:b w:val="0"/>
+          <w:bCs w:val="0"/>
+          <w:i w:val="0"/>
+          <w:iCs w:val="0"/>
+          <w:lang w:val="en-US"/>
+        </w:rPr>
+      </w:pPr>
+      <w:r>
+        <w:rPr>
+          <w:rFonts w:hint="default"/>
+          <w:b w:val="0"/>
+          <w:bCs w:val="0"/>
+          <w:i w:val="0"/>
+          <w:iCs w:val="0"/>
+          <w:lang w:val="en-US"/>
+        </w:rPr>
+        <w:t xml:space="preserve">If submit callable object to executor then after completing the job thread returns an object of the type </w:t>
+      </w:r>
+      <w:r>
+        <w:rPr>
+          <w:rFonts w:hint="default"/>
+          <w:b/>
+          <w:bCs/>
+          <w:i w:val="0"/>
+          <w:iCs w:val="0"/>
+          <w:lang w:val="en-US"/>
+        </w:rPr>
+        <w:t xml:space="preserve">Future </w:t>
+      </w:r>
+      <w:r>
+        <w:rPr>
+          <w:rFonts w:hint="default"/>
+          <w:b w:val="0"/>
+          <w:bCs w:val="0"/>
+          <w:i w:val="0"/>
+          <w:iCs w:val="0"/>
+          <w:lang w:val="en-US"/>
+        </w:rPr>
+        <w:t>i.e Future object can be used to retrive the result from callable job.</w:t>
+      </w:r>
+    </w:p>
+    <w:p>
+      <w:pPr>
+        <w:numPr>
+          <w:ilvl w:val="0"/>
+          <w:numId w:val="0"/>
+        </w:numPr>
+        <w:rPr>
+          <w:rFonts w:hint="default"/>
+          <w:b/>
+          <w:bCs/>
+          <w:i w:val="0"/>
+          <w:iCs w:val="0"/>
+          <w:color w:val="000000" w:themeColor="text1"/>
+          <w:lang w:val="en-US"/>
+          <w14:textFill>
+            <w14:solidFill>
+              <w14:schemeClr w14:val="tx1"/>
+            </w14:solidFill>
+          </w14:textFill>
+        </w:rPr>
+      </w:pPr>
+    </w:p>
+    <w:p>
+      <w:pPr>
+        <w:numPr>
+          <w:ilvl w:val="0"/>
+          <w:numId w:val="0"/>
+        </w:numPr>
+        <w:rPr>
+          <w:rFonts w:hint="default"/>
+          <w:b/>
+          <w:bCs/>
+          <w:i w:val="0"/>
+          <w:iCs w:val="0"/>
+          <w:color w:val="FF0000"/>
+          <w:sz w:val="21"/>
+          <w:szCs w:val="21"/>
+          <w:lang w:val="en-US"/>
+        </w:rPr>
+      </w:pPr>
+      <w:r>
+        <w:rPr>
+          <w:rFonts w:hint="default"/>
+          <w:b/>
+          <w:bCs/>
+          <w:i w:val="0"/>
+          <w:iCs w:val="0"/>
+          <w:color w:val="FF0000"/>
+          <w:sz w:val="21"/>
+          <w:szCs w:val="21"/>
+          <w:lang w:val="en-US"/>
+        </w:rPr>
+        <w:t xml:space="preserve"># Constructor :- </w:t>
+      </w:r>
+    </w:p>
+    <w:p>
+      <w:pPr>
+        <w:numPr>
+          <w:ilvl w:val="0"/>
+          <w:numId w:val="0"/>
+        </w:numPr>
+        <w:rPr>
+          <w:rFonts w:hint="default"/>
+          <w:b w:val="0"/>
+          <w:bCs w:val="0"/>
+          <w:color w:val="000000" w:themeColor="text1"/>
+          <w:lang w:val="en-US"/>
+          <w14:textFill>
+            <w14:solidFill>
+              <w14:schemeClr w14:val="tx1"/>
+            </w14:solidFill>
+          </w14:textFill>
+        </w:rPr>
+      </w:pPr>
+      <w:r>
+        <w:rPr>
+          <w:rFonts w:hint="default"/>
+          <w:b/>
+          <w:bCs/>
+          <w:color w:val="000000" w:themeColor="text1"/>
+          <w:lang w:val="en-US"/>
+          <w14:textFill>
+            <w14:solidFill>
+              <w14:schemeClr w14:val="tx1"/>
+            </w14:solidFill>
+          </w14:textFill>
+        </w:rPr>
+        <w:t>TheadLocal tl = new ThreadLocal();</w:t>
+      </w:r>
+      <w:r>
+        <w:rPr>
+          <w:rFonts w:hint="default"/>
+          <w:b/>
+          <w:bCs/>
+          <w:color w:val="000000" w:themeColor="text1"/>
+          <w:lang w:val="en-US"/>
+          <w14:textFill>
+            <w14:solidFill>
+              <w14:schemeClr w14:val="tx1"/>
+            </w14:solidFill>
+          </w14:textFill>
+        </w:rPr>
+        <w:br w:type="textWrapping"/>
+      </w:r>
+      <w:r>
+        <w:rPr>
+          <w:rFonts w:hint="default"/>
+          <w:b w:val="0"/>
+          <w:bCs w:val="0"/>
+          <w:color w:val="000000" w:themeColor="text1"/>
+          <w:lang w:val="en-US"/>
+          <w14:textFill>
+            <w14:solidFill>
+              <w14:schemeClr w14:val="tx1"/>
+            </w14:solidFill>
+          </w14:textFill>
+        </w:rPr>
+        <w:t>Creates a ThreadLocal variable</w:t>
+      </w:r>
+    </w:p>
+    <w:p>
+      <w:pPr>
+        <w:numPr>
+          <w:ilvl w:val="0"/>
+          <w:numId w:val="0"/>
+        </w:numPr>
+        <w:rPr>
+          <w:rFonts w:hint="default"/>
+          <w:b w:val="0"/>
+          <w:bCs w:val="0"/>
+          <w:color w:val="000000" w:themeColor="text1"/>
+          <w:lang w:val="en-US"/>
+          <w14:textFill>
+            <w14:solidFill>
+              <w14:schemeClr w14:val="tx1"/>
+            </w14:solidFill>
+          </w14:textFill>
+        </w:rPr>
+      </w:pPr>
+    </w:p>
+    <w:p>
+      <w:pPr>
+        <w:numPr>
+          <w:ilvl w:val="0"/>
+          <w:numId w:val="0"/>
+        </w:numPr>
+        <w:rPr>
+          <w:rFonts w:hint="default"/>
+          <w:b/>
+          <w:bCs/>
+          <w:color w:val="FF0000"/>
+          <w:sz w:val="22"/>
+          <w:szCs w:val="22"/>
+          <w:lang w:val="en-US"/>
+        </w:rPr>
+      </w:pPr>
+      <w:r>
+        <w:rPr>
+          <w:rFonts w:hint="default"/>
+          <w:b/>
+          <w:bCs/>
+          <w:color w:val="FF0000"/>
+          <w:sz w:val="22"/>
+          <w:szCs w:val="22"/>
+          <w:lang w:val="en-US"/>
+        </w:rPr>
+        <w:t xml:space="preserve">Methods :- </w:t>
+      </w:r>
+    </w:p>
+    <w:p>
+      <w:pPr>
+        <w:numPr>
+          <w:ilvl w:val="0"/>
+          <w:numId w:val="12"/>
+        </w:numPr>
+        <w:ind w:left="425" w:leftChars="0" w:hanging="425" w:firstLineChars="0"/>
+        <w:rPr>
+          <w:rFonts w:hint="default"/>
+          <w:b w:val="0"/>
+          <w:bCs w:val="0"/>
+          <w:color w:val="auto"/>
+          <w:sz w:val="20"/>
+          <w:szCs w:val="20"/>
+          <w:lang w:val="en-US"/>
+        </w:rPr>
+      </w:pPr>
+      <w:r>
+        <w:rPr>
+          <w:rFonts w:hint="default"/>
+          <w:b/>
+          <w:bCs/>
+          <w:color w:val="auto"/>
+          <w:sz w:val="20"/>
+          <w:szCs w:val="20"/>
+          <w:lang w:val="en-US"/>
+        </w:rPr>
+        <w:t xml:space="preserve">Object get() :- </w:t>
+      </w:r>
+      <w:r>
+        <w:rPr>
+          <w:rFonts w:hint="default"/>
+          <w:b w:val="0"/>
+          <w:bCs w:val="0"/>
+          <w:color w:val="auto"/>
+          <w:sz w:val="20"/>
+          <w:szCs w:val="20"/>
+          <w:lang w:val="en-US"/>
+        </w:rPr>
+        <w:t>Returns the value of ThreadLocal variable associated with current Thread.</w:t>
+      </w:r>
+    </w:p>
+    <w:p>
+      <w:pPr>
+        <w:numPr>
+          <w:ilvl w:val="0"/>
+          <w:numId w:val="12"/>
+        </w:numPr>
+        <w:ind w:left="425" w:leftChars="0" w:hanging="425" w:firstLineChars="0"/>
+        <w:rPr>
+          <w:rFonts w:hint="default"/>
+          <w:b w:val="0"/>
+          <w:bCs w:val="0"/>
+          <w:color w:val="auto"/>
+          <w:sz w:val="20"/>
+          <w:szCs w:val="20"/>
+          <w:lang w:val="en-US"/>
+        </w:rPr>
+      </w:pPr>
+      <w:r>
+        <w:rPr>
+          <w:rFonts w:hint="default"/>
+          <w:b w:val="0"/>
+          <w:bCs w:val="0"/>
+          <w:color w:val="auto"/>
+          <w:sz w:val="20"/>
+          <w:szCs w:val="20"/>
+          <w:lang w:val="en-US"/>
+        </w:rPr>
+        <w:t>Object initialValue() :- I</w:t>
+      </w:r>
+    </w:p>
+    <w:p>
+      <w:pPr>
+        <w:numPr>
+          <w:ilvl w:val="0"/>
+          <w:numId w:val="0"/>
+        </w:numPr>
+      </w:pPr>
+      <w:r>
+        <w:drawing>
+          <wp:inline distT="0" distB="0" distL="114300" distR="114300">
+            <wp:extent cx="6640830" cy="3132455"/>
+            <wp:effectExtent l="0" t="0" r="7620" b="10795"/>
+            <wp:docPr id="19" name="Picture 1"/>
+            <wp:cNvGraphicFramePr>
+              <a:graphicFrameLocks xmlns:a="http://schemas.openxmlformats.org/drawingml/2006/main" noChangeAspect="1"/>
+            </wp:cNvGraphicFramePr>
+            <a:graphic xmlns:a="http://schemas.openxmlformats.org/drawingml/2006/main">
+              <a:graphicData uri="http://schemas.openxmlformats.org/drawingml/2006/picture">
+                <pic:pic xmlns:pic="http://schemas.openxmlformats.org/drawingml/2006/picture">
+                  <pic:nvPicPr>
+                    <pic:cNvPr id="19" name="Picture 1"/>
+                    <pic:cNvPicPr>
+                      <a:picLocks noChangeAspect="1"/>
+                    </pic:cNvPicPr>
+                  </pic:nvPicPr>
+                  <pic:blipFill>
+                    <a:blip r:embed="rId22"/>
+                    <a:stretch>
+                      <a:fillRect/>
+                    </a:stretch>
+                  </pic:blipFill>
+                  <pic:spPr>
+                    <a:xfrm>
+                      <a:off x="0" y="0"/>
+                      <a:ext cx="6640830" cy="3132455"/>
+                    </a:xfrm>
+                    <a:prstGeom prst="rect">
+                      <a:avLst/>
+                    </a:prstGeom>
+                    <a:noFill/>
+                    <a:ln>
+                      <a:noFill/>
+                    </a:ln>
+                  </pic:spPr>
+                </pic:pic>
+              </a:graphicData>
+            </a:graphic>
+          </wp:inline>
+        </w:drawing>
+      </w:r>
+    </w:p>
+    <w:p>
+      <w:pPr>
+        <w:numPr>
+          <w:ilvl w:val="0"/>
+          <w:numId w:val="0"/>
+        </w:numPr>
+      </w:pPr>
+    </w:p>
+    <w:p>
+      <w:pPr>
+        <w:numPr>
+          <w:ilvl w:val="0"/>
+          <w:numId w:val="0"/>
+        </w:numPr>
+      </w:pPr>
+    </w:p>
+    <w:p>
+      <w:pPr>
+        <w:numPr>
+          <w:ilvl w:val="0"/>
+          <w:numId w:val="0"/>
+        </w:numPr>
+        <w:jc w:val="center"/>
+      </w:pPr>
+      <w:r>
+        <w:drawing>
+          <wp:inline distT="0" distB="0" distL="114300" distR="114300">
+            <wp:extent cx="6640830" cy="3132455"/>
+            <wp:effectExtent l="0" t="0" r="7620" b="10795"/>
+            <wp:docPr id="20" name="Picture 2"/>
+            <wp:cNvGraphicFramePr>
+              <a:graphicFrameLocks xmlns:a="http://schemas.openxmlformats.org/drawingml/2006/main" noChangeAspect="1"/>
+            </wp:cNvGraphicFramePr>
+            <a:graphic xmlns:a="http://schemas.openxmlformats.org/drawingml/2006/main">
+              <a:graphicData uri="http://schemas.openxmlformats.org/drawingml/2006/picture">
+                <pic:pic xmlns:pic="http://schemas.openxmlformats.org/drawingml/2006/picture">
+                  <pic:nvPicPr>
+                    <pic:cNvPr id="20" name="Picture 2"/>
+                    <pic:cNvPicPr>
+                      <a:picLocks noChangeAspect="1"/>
+                    </pic:cNvPicPr>
+                  </pic:nvPicPr>
+                  <pic:blipFill>
+                    <a:blip r:embed="rId23"/>
+                    <a:stretch>
+                      <a:fillRect/>
+                    </a:stretch>
+                  </pic:blipFill>
+                  <pic:spPr>
+                    <a:xfrm>
+                      <a:off x="0" y="0"/>
+                      <a:ext cx="6640830" cy="3132455"/>
+                    </a:xfrm>
+                    <a:prstGeom prst="rect">
+                      <a:avLst/>
+                    </a:prstGeom>
+                    <a:noFill/>
+                    <a:ln>
+                      <a:noFill/>
+                    </a:ln>
+                  </pic:spPr>
+                </pic:pic>
+              </a:graphicData>
+            </a:graphic>
+          </wp:inline>
+        </w:drawing>
+      </w:r>
+    </w:p>
+    <w:p>
+      <w:pPr>
+        <w:numPr>
+          <w:ilvl w:val="0"/>
+          <w:numId w:val="0"/>
+        </w:numPr>
+      </w:pPr>
+    </w:p>
+    <w:tbl>
+      <w:tblPr>
+        <w:tblStyle w:val="4"/>
+        <w:tblW w:w="0" w:type="auto"/>
+        <w:tblInd w:w="0" w:type="dxa"/>
+        <w:tblBorders>
+          <w:top w:val="single" w:color="auto" w:sz="4" w:space="0"/>
+          <w:left w:val="single" w:color="auto" w:sz="4" w:space="0"/>
+          <w:bottom w:val="single" w:color="auto" w:sz="4" w:space="0"/>
+          <w:right w:val="single" w:color="auto" w:sz="4" w:space="0"/>
+          <w:insideH w:val="single" w:color="auto" w:sz="4" w:space="0"/>
+          <w:insideV w:val="single" w:color="auto" w:sz="4" w:space="0"/>
+        </w:tblBorders>
+        <w:tblLayout w:type="autofit"/>
+        <w:tblCellMar>
+          <w:top w:w="0" w:type="dxa"/>
+          <w:left w:w="108" w:type="dxa"/>
+          <w:bottom w:w="0" w:type="dxa"/>
+          <w:right w:w="108" w:type="dxa"/>
+        </w:tblCellMar>
+      </w:tblPr>
+      <w:tblGrid>
+        <w:gridCol w:w="5341"/>
+        <w:gridCol w:w="5341"/>
+      </w:tblGrid>
+      <w:tr>
+        <w:tblPrEx>
+          <w:tblBorders>
+            <w:top w:val="single" w:color="auto" w:sz="4" w:space="0"/>
+            <w:left w:val="single" w:color="auto" w:sz="4" w:space="0"/>
+            <w:bottom w:val="single" w:color="auto" w:sz="4" w:space="0"/>
+            <w:right w:val="single" w:color="auto" w:sz="4" w:space="0"/>
+            <w:insideH w:val="single" w:color="auto" w:sz="4" w:space="0"/>
+            <w:insideV w:val="single" w:color="auto" w:sz="4" w:space="0"/>
+          </w:tblBorders>
+          <w:tblCellMar>
+            <w:top w:w="0" w:type="dxa"/>
+            <w:left w:w="108" w:type="dxa"/>
+            <w:bottom w:w="0" w:type="dxa"/>
+            <w:right w:w="108" w:type="dxa"/>
+          </w:tblCellMar>
+        </w:tblPrEx>
+        <w:trPr>
+          <w:trHeight w:val="305" w:hRule="atLeast"/>
+        </w:trPr>
+        <w:tc>
+          <w:tcPr>
+            <w:tcW w:w="5341" w:type="dxa"/>
+          </w:tcPr>
+          <w:p>
+            <w:pPr>
+              <w:widowControl w:val="0"/>
+              <w:numPr>
+                <w:ilvl w:val="0"/>
+                <w:numId w:val="0"/>
+              </w:numPr>
+              <w:spacing w:line="240" w:lineRule="auto"/>
+              <w:jc w:val="center"/>
+              <w:rPr>
+                <w:rFonts w:hint="default"/>
+                <w:sz w:val="21"/>
+                <w:szCs w:val="21"/>
+                <w:vertAlign w:val="baseline"/>
+                <w:lang w:val="en-US"/>
+              </w:rPr>
+            </w:pPr>
+            <w:r>
+              <w:rPr>
+                <w:rFonts w:hint="default"/>
+                <w:b/>
+                <w:bCs/>
+                <w:sz w:val="21"/>
+                <w:szCs w:val="21"/>
+                <w:vertAlign w:val="baseline"/>
+                <w:lang w:val="en-US"/>
+              </w:rPr>
+              <w:t>Runnable</w:t>
+            </w:r>
+          </w:p>
+        </w:tc>
+        <w:tc>
+          <w:tcPr>
+            <w:tcW w:w="5341" w:type="dxa"/>
+          </w:tcPr>
+          <w:p>
+            <w:pPr>
+              <w:widowControl w:val="0"/>
+              <w:numPr>
+                <w:ilvl w:val="0"/>
+                <w:numId w:val="0"/>
+              </w:numPr>
+              <w:spacing w:line="240" w:lineRule="auto"/>
+              <w:jc w:val="center"/>
+              <w:rPr>
+                <w:rFonts w:hint="default"/>
+                <w:sz w:val="21"/>
+                <w:szCs w:val="21"/>
+                <w:vertAlign w:val="baseline"/>
+                <w:lang w:val="en-US"/>
+              </w:rPr>
+            </w:pPr>
+            <w:r>
+              <w:rPr>
+                <w:rFonts w:hint="default"/>
+                <w:b/>
+                <w:bCs/>
+                <w:sz w:val="21"/>
+                <w:szCs w:val="21"/>
+                <w:vertAlign w:val="baseline"/>
+                <w:lang w:val="en-US"/>
+              </w:rPr>
+              <w:t>Callable</w:t>
+            </w:r>
+          </w:p>
+        </w:tc>
+      </w:tr>
+      <w:tr>
+        <w:tblPrEx>
+          <w:tblBorders>
+            <w:top w:val="single" w:color="auto" w:sz="4" w:space="0"/>
+            <w:left w:val="single" w:color="auto" w:sz="4" w:space="0"/>
+            <w:bottom w:val="single" w:color="auto" w:sz="4" w:space="0"/>
+            <w:right w:val="single" w:color="auto" w:sz="4" w:space="0"/>
+            <w:insideH w:val="single" w:color="auto" w:sz="4" w:space="0"/>
+            <w:insideV w:val="single" w:color="auto" w:sz="4" w:space="0"/>
+          </w:tblBorders>
+          <w:tblCellMar>
+            <w:top w:w="0" w:type="dxa"/>
+            <w:left w:w="108" w:type="dxa"/>
+            <w:bottom w:w="0" w:type="dxa"/>
+            <w:right w:w="108" w:type="dxa"/>
+          </w:tblCellMar>
+        </w:tblPrEx>
+        <w:trPr>
+          <w:trHeight w:val="538" w:hRule="atLeast"/>
+        </w:trPr>
+        <w:tc>
+          <w:tcPr>
+            <w:tcW w:w="5341" w:type="dxa"/>
+          </w:tcPr>
+          <w:p>
+            <w:pPr>
+              <w:widowControl w:val="0"/>
+              <w:numPr>
+                <w:ilvl w:val="-2"/>
+                <w:numId w:val="0"/>
+              </w:numPr>
+              <w:ind w:left="0" w:leftChars="0"/>
+              <w:jc w:val="left"/>
+              <w:rPr>
+                <w:rFonts w:hint="default"/>
+                <w:sz w:val="21"/>
+                <w:szCs w:val="21"/>
+                <w:vertAlign w:val="baseline"/>
+                <w:lang w:val="en-US"/>
+              </w:rPr>
+            </w:pPr>
+            <w:r>
+              <w:rPr>
+                <w:rFonts w:hint="default"/>
+                <w:sz w:val="21"/>
+                <w:szCs w:val="21"/>
+                <w:vertAlign w:val="baseline"/>
+                <w:lang w:val="en-US"/>
+              </w:rPr>
+              <w:t>if Thread is not required to return anything after completing the job then we should go for Runnable.</w:t>
+            </w:r>
+          </w:p>
+        </w:tc>
+        <w:tc>
+          <w:tcPr>
+            <w:tcW w:w="5341" w:type="dxa"/>
+          </w:tcPr>
+          <w:p>
+            <w:pPr>
+              <w:widowControl w:val="0"/>
+              <w:numPr>
+                <w:ilvl w:val="0"/>
+                <w:numId w:val="0"/>
+              </w:numPr>
+              <w:jc w:val="both"/>
+              <w:rPr>
+                <w:rFonts w:hint="default"/>
+                <w:sz w:val="21"/>
+                <w:szCs w:val="21"/>
+                <w:vertAlign w:val="baseline"/>
+                <w:lang w:val="en-US"/>
+              </w:rPr>
+            </w:pPr>
+            <w:r>
+              <w:rPr>
+                <w:rFonts w:hint="default"/>
+                <w:sz w:val="21"/>
+                <w:szCs w:val="21"/>
+                <w:vertAlign w:val="baseline"/>
+                <w:lang w:val="en-US"/>
+              </w:rPr>
+              <w:t>If a Thread a required to return something after completing the job then we should go for Callable.</w:t>
+            </w:r>
+          </w:p>
+        </w:tc>
+      </w:tr>
+      <w:tr>
+        <w:tblPrEx>
+          <w:tblBorders>
+            <w:top w:val="single" w:color="auto" w:sz="4" w:space="0"/>
+            <w:left w:val="single" w:color="auto" w:sz="4" w:space="0"/>
+            <w:bottom w:val="single" w:color="auto" w:sz="4" w:space="0"/>
+            <w:right w:val="single" w:color="auto" w:sz="4" w:space="0"/>
+            <w:insideH w:val="single" w:color="auto" w:sz="4" w:space="0"/>
+            <w:insideV w:val="single" w:color="auto" w:sz="4" w:space="0"/>
+          </w:tblBorders>
+          <w:tblCellMar>
+            <w:top w:w="0" w:type="dxa"/>
+            <w:left w:w="108" w:type="dxa"/>
+            <w:bottom w:w="0" w:type="dxa"/>
+            <w:right w:w="108" w:type="dxa"/>
+          </w:tblCellMar>
+        </w:tblPrEx>
+        <w:trPr>
+          <w:trHeight w:val="306" w:hRule="atLeast"/>
+        </w:trPr>
+        <w:tc>
+          <w:tcPr>
+            <w:tcW w:w="5341" w:type="dxa"/>
+          </w:tcPr>
+          <w:p>
+            <w:pPr>
+              <w:widowControl w:val="0"/>
+              <w:numPr>
+                <w:ilvl w:val="0"/>
+                <w:numId w:val="0"/>
+              </w:numPr>
+              <w:jc w:val="both"/>
+              <w:rPr>
+                <w:rFonts w:hint="default"/>
+                <w:sz w:val="21"/>
+                <w:szCs w:val="21"/>
+                <w:vertAlign w:val="baseline"/>
+                <w:lang w:val="en-US"/>
+              </w:rPr>
+            </w:pPr>
+            <w:r>
+              <w:rPr>
+                <w:rFonts w:hint="default"/>
+                <w:sz w:val="21"/>
+                <w:szCs w:val="21"/>
+                <w:vertAlign w:val="baseline"/>
+                <w:lang w:val="en-US"/>
+              </w:rPr>
+              <w:t>Runnable contains only one method run().</w:t>
+            </w:r>
+          </w:p>
+        </w:tc>
+        <w:tc>
+          <w:tcPr>
+            <w:tcW w:w="5341" w:type="dxa"/>
+          </w:tcPr>
+          <w:p>
+            <w:pPr>
+              <w:widowControl w:val="0"/>
+              <w:numPr>
+                <w:ilvl w:val="0"/>
+                <w:numId w:val="0"/>
+              </w:numPr>
+              <w:jc w:val="both"/>
+              <w:rPr>
+                <w:rFonts w:hint="default"/>
+                <w:sz w:val="21"/>
+                <w:szCs w:val="21"/>
+                <w:vertAlign w:val="baseline"/>
+                <w:lang w:val="en-US"/>
+              </w:rPr>
+            </w:pPr>
+            <w:r>
+              <w:rPr>
+                <w:rFonts w:hint="default"/>
+                <w:sz w:val="21"/>
+                <w:szCs w:val="21"/>
+                <w:vertAlign w:val="baseline"/>
+                <w:lang w:val="en-US"/>
+              </w:rPr>
+              <w:t>Callable interface contains only one method call().</w:t>
+            </w:r>
+          </w:p>
+        </w:tc>
+      </w:tr>
+      <w:tr>
+        <w:tblPrEx>
+          <w:tblBorders>
+            <w:top w:val="single" w:color="auto" w:sz="4" w:space="0"/>
+            <w:left w:val="single" w:color="auto" w:sz="4" w:space="0"/>
+            <w:bottom w:val="single" w:color="auto" w:sz="4" w:space="0"/>
+            <w:right w:val="single" w:color="auto" w:sz="4" w:space="0"/>
+            <w:insideH w:val="single" w:color="auto" w:sz="4" w:space="0"/>
+            <w:insideV w:val="single" w:color="auto" w:sz="4" w:space="0"/>
+          </w:tblBorders>
+          <w:tblCellMar>
+            <w:top w:w="0" w:type="dxa"/>
+            <w:left w:w="108" w:type="dxa"/>
+            <w:bottom w:w="0" w:type="dxa"/>
+            <w:right w:w="108" w:type="dxa"/>
+          </w:tblCellMar>
+        </w:tblPrEx>
+        <w:trPr>
+          <w:trHeight w:val="539" w:hRule="atLeast"/>
+        </w:trPr>
+        <w:tc>
+          <w:tcPr>
+            <w:tcW w:w="5341" w:type="dxa"/>
+          </w:tcPr>
+          <w:p>
+            <w:pPr>
+              <w:widowControl w:val="0"/>
+              <w:numPr>
+                <w:ilvl w:val="0"/>
+                <w:numId w:val="0"/>
+              </w:numPr>
+              <w:jc w:val="both"/>
+              <w:rPr>
+                <w:rFonts w:hint="default"/>
+                <w:sz w:val="21"/>
+                <w:szCs w:val="21"/>
+                <w:vertAlign w:val="baseline"/>
+                <w:lang w:val="en-US"/>
+              </w:rPr>
+            </w:pPr>
+            <w:r>
+              <w:rPr>
+                <w:rFonts w:hint="default"/>
+                <w:sz w:val="21"/>
+                <w:szCs w:val="21"/>
+                <w:vertAlign w:val="baseline"/>
+                <w:lang w:val="en-US"/>
+              </w:rPr>
+              <w:t>Runnable job not required to return anything and hence return type of run() method is void.</w:t>
+            </w:r>
+          </w:p>
+        </w:tc>
+        <w:tc>
+          <w:tcPr>
+            <w:tcW w:w="5341" w:type="dxa"/>
+          </w:tcPr>
+          <w:p>
+            <w:pPr>
+              <w:widowControl w:val="0"/>
+              <w:numPr>
+                <w:ilvl w:val="0"/>
+                <w:numId w:val="0"/>
+              </w:numPr>
+              <w:jc w:val="both"/>
+              <w:rPr>
+                <w:rFonts w:hint="default"/>
+                <w:sz w:val="21"/>
+                <w:szCs w:val="21"/>
+                <w:vertAlign w:val="baseline"/>
+                <w:lang w:val="en-US"/>
+              </w:rPr>
+            </w:pPr>
+            <w:r>
+              <w:rPr>
+                <w:rFonts w:hint="default"/>
+                <w:sz w:val="21"/>
+                <w:szCs w:val="21"/>
+                <w:vertAlign w:val="baseline"/>
+                <w:lang w:val="en-US"/>
+              </w:rPr>
+              <w:t>Callable job is required to return something and hence return type of call method is Object.</w:t>
+            </w:r>
+          </w:p>
+        </w:tc>
+      </w:tr>
+      <w:tr>
+        <w:tblPrEx>
+          <w:tblBorders>
+            <w:top w:val="single" w:color="auto" w:sz="4" w:space="0"/>
+            <w:left w:val="single" w:color="auto" w:sz="4" w:space="0"/>
+            <w:bottom w:val="single" w:color="auto" w:sz="4" w:space="0"/>
+            <w:right w:val="single" w:color="auto" w:sz="4" w:space="0"/>
+            <w:insideH w:val="single" w:color="auto" w:sz="4" w:space="0"/>
+            <w:insideV w:val="single" w:color="auto" w:sz="4" w:space="0"/>
+          </w:tblBorders>
+          <w:tblCellMar>
+            <w:top w:w="0" w:type="dxa"/>
+            <w:left w:w="108" w:type="dxa"/>
+            <w:bottom w:w="0" w:type="dxa"/>
+            <w:right w:w="108" w:type="dxa"/>
+          </w:tblCellMar>
+        </w:tblPrEx>
+        <w:trPr>
+          <w:trHeight w:val="838" w:hRule="atLeast"/>
+        </w:trPr>
+        <w:tc>
+          <w:tcPr>
+            <w:tcW w:w="5341" w:type="dxa"/>
+          </w:tcPr>
+          <w:p>
+            <w:pPr>
+              <w:widowControl w:val="0"/>
+              <w:numPr>
+                <w:ilvl w:val="0"/>
+                <w:numId w:val="0"/>
+              </w:numPr>
+              <w:jc w:val="both"/>
+              <w:rPr>
+                <w:rFonts w:hint="default"/>
+                <w:sz w:val="21"/>
+                <w:szCs w:val="21"/>
+                <w:vertAlign w:val="baseline"/>
+                <w:lang w:val="en-US"/>
+              </w:rPr>
+            </w:pPr>
+            <w:r>
+              <w:rPr>
+                <w:rFonts w:hint="default"/>
+                <w:sz w:val="21"/>
+                <w:szCs w:val="21"/>
+                <w:vertAlign w:val="baseline"/>
+                <w:lang w:val="en-US"/>
+              </w:rPr>
+              <w:t>Within the run() if there is any chance of rising Checked Exception compulsory we should handle by using try-catch because we can’t use throws method for run().</w:t>
+            </w:r>
+          </w:p>
+        </w:tc>
+        <w:tc>
+          <w:tcPr>
+            <w:tcW w:w="5341" w:type="dxa"/>
+          </w:tcPr>
+          <w:p>
+            <w:pPr>
+              <w:widowControl w:val="0"/>
+              <w:numPr>
+                <w:ilvl w:val="0"/>
+                <w:numId w:val="0"/>
+              </w:numPr>
+              <w:jc w:val="both"/>
+              <w:rPr>
+                <w:rFonts w:hint="default"/>
+                <w:sz w:val="21"/>
+                <w:szCs w:val="21"/>
+                <w:vertAlign w:val="baseline"/>
+                <w:lang w:val="en-US"/>
+              </w:rPr>
+            </w:pPr>
+            <w:r>
+              <w:rPr>
+                <w:rFonts w:hint="default"/>
+                <w:sz w:val="21"/>
+                <w:szCs w:val="21"/>
+                <w:vertAlign w:val="baseline"/>
+                <w:lang w:val="en-US"/>
+              </w:rPr>
+              <w:t>Within call() if there is any chance of rising Checked Exception we are not required to handle using try-catch because call() already throws exception.</w:t>
+            </w:r>
+          </w:p>
+        </w:tc>
+      </w:tr>
+      <w:tr>
+        <w:tblPrEx>
+          <w:tblBorders>
+            <w:top w:val="single" w:color="auto" w:sz="4" w:space="0"/>
+            <w:left w:val="single" w:color="auto" w:sz="4" w:space="0"/>
+            <w:bottom w:val="single" w:color="auto" w:sz="4" w:space="0"/>
+            <w:right w:val="single" w:color="auto" w:sz="4" w:space="0"/>
+            <w:insideH w:val="single" w:color="auto" w:sz="4" w:space="0"/>
+            <w:insideV w:val="single" w:color="auto" w:sz="4" w:space="0"/>
+          </w:tblBorders>
+          <w:tblCellMar>
+            <w:top w:w="0" w:type="dxa"/>
+            <w:left w:w="108" w:type="dxa"/>
+            <w:bottom w:w="0" w:type="dxa"/>
+            <w:right w:w="108" w:type="dxa"/>
+          </w:tblCellMar>
+        </w:tblPrEx>
+        <w:tc>
+          <w:tcPr>
+            <w:tcW w:w="5341" w:type="dxa"/>
+          </w:tcPr>
+          <w:p>
+            <w:pPr>
+              <w:widowControl w:val="0"/>
+              <w:numPr>
+                <w:ilvl w:val="0"/>
+                <w:numId w:val="0"/>
+              </w:numPr>
+              <w:jc w:val="both"/>
+              <w:rPr>
+                <w:rFonts w:hint="default"/>
+                <w:sz w:val="21"/>
+                <w:szCs w:val="21"/>
+                <w:vertAlign w:val="baseline"/>
+                <w:lang w:val="en-US"/>
+              </w:rPr>
+            </w:pPr>
+            <w:r>
+              <w:rPr>
+                <w:rFonts w:hint="default"/>
+                <w:sz w:val="21"/>
+                <w:szCs w:val="21"/>
+                <w:vertAlign w:val="baseline"/>
+                <w:lang w:val="en-US"/>
+              </w:rPr>
+              <w:t>Runnable Interface present in java.lang package.</w:t>
+            </w:r>
+          </w:p>
+        </w:tc>
+        <w:tc>
+          <w:tcPr>
+            <w:tcW w:w="5341" w:type="dxa"/>
+          </w:tcPr>
+          <w:p>
+            <w:pPr>
+              <w:widowControl w:val="0"/>
+              <w:numPr>
+                <w:ilvl w:val="0"/>
+                <w:numId w:val="0"/>
+              </w:numPr>
+              <w:jc w:val="both"/>
+              <w:rPr>
+                <w:rFonts w:hint="default"/>
+                <w:sz w:val="21"/>
+                <w:szCs w:val="21"/>
+                <w:vertAlign w:val="baseline"/>
+                <w:lang w:val="en-US"/>
+              </w:rPr>
+            </w:pPr>
+            <w:r>
+              <w:rPr>
+                <w:rFonts w:hint="default"/>
+                <w:sz w:val="21"/>
+                <w:szCs w:val="21"/>
+                <w:vertAlign w:val="baseline"/>
+                <w:lang w:val="en-US"/>
+              </w:rPr>
+              <w:t>Callable interface present in java.util.concurrent package.</w:t>
+            </w:r>
+          </w:p>
+        </w:tc>
+      </w:tr>
+      <w:tr>
+        <w:tblPrEx>
+          <w:tblBorders>
+            <w:top w:val="single" w:color="auto" w:sz="4" w:space="0"/>
+            <w:left w:val="single" w:color="auto" w:sz="4" w:space="0"/>
+            <w:bottom w:val="single" w:color="auto" w:sz="4" w:space="0"/>
+            <w:right w:val="single" w:color="auto" w:sz="4" w:space="0"/>
+            <w:insideH w:val="single" w:color="auto" w:sz="4" w:space="0"/>
+            <w:insideV w:val="single" w:color="auto" w:sz="4" w:space="0"/>
+          </w:tblBorders>
+          <w:tblCellMar>
+            <w:top w:w="0" w:type="dxa"/>
+            <w:left w:w="108" w:type="dxa"/>
+            <w:bottom w:w="0" w:type="dxa"/>
+            <w:right w:w="108" w:type="dxa"/>
+          </w:tblCellMar>
+        </w:tblPrEx>
+        <w:tc>
+          <w:tcPr>
+            <w:tcW w:w="5341" w:type="dxa"/>
+          </w:tcPr>
+          <w:p>
+            <w:pPr>
+              <w:widowControl w:val="0"/>
+              <w:numPr>
+                <w:ilvl w:val="0"/>
+                <w:numId w:val="0"/>
+              </w:numPr>
+              <w:jc w:val="both"/>
+              <w:rPr>
+                <w:rFonts w:hint="default"/>
+                <w:sz w:val="21"/>
+                <w:szCs w:val="21"/>
+                <w:vertAlign w:val="baseline"/>
+                <w:lang w:val="en-US"/>
+              </w:rPr>
+            </w:pPr>
+            <w:r>
+              <w:rPr>
+                <w:rFonts w:hint="default"/>
+                <w:sz w:val="21"/>
+                <w:szCs w:val="21"/>
+                <w:vertAlign w:val="baseline"/>
+                <w:lang w:val="en-US"/>
+              </w:rPr>
+              <w:t>introduced in java 1.0 v</w:t>
+            </w:r>
+          </w:p>
+        </w:tc>
+        <w:tc>
+          <w:tcPr>
+            <w:tcW w:w="5341" w:type="dxa"/>
+          </w:tcPr>
+          <w:p>
+            <w:pPr>
+              <w:widowControl w:val="0"/>
+              <w:numPr>
+                <w:ilvl w:val="0"/>
+                <w:numId w:val="0"/>
+              </w:numPr>
+              <w:jc w:val="both"/>
+              <w:rPr>
+                <w:rFonts w:hint="default"/>
+                <w:sz w:val="21"/>
+                <w:szCs w:val="21"/>
+                <w:vertAlign w:val="baseline"/>
+                <w:lang w:val="en-US"/>
+              </w:rPr>
+            </w:pPr>
+            <w:r>
+              <w:rPr>
+                <w:rFonts w:hint="default"/>
+                <w:sz w:val="21"/>
+                <w:szCs w:val="21"/>
+                <w:vertAlign w:val="baseline"/>
+                <w:lang w:val="en-US"/>
+              </w:rPr>
+              <w:t>introduced in 1.5 v</w:t>
+            </w:r>
+          </w:p>
+        </w:tc>
+      </w:tr>
+    </w:tbl>
+    <w:p>
+      <w:pPr>
+        <w:numPr>
+          <w:ilvl w:val="0"/>
+          <w:numId w:val="0"/>
+        </w:numPr>
+        <w:rPr>
+          <w:rFonts w:hint="default"/>
+          <w:lang w:val="en-US"/>
+        </w:rPr>
+      </w:pPr>
+    </w:p>
+    <w:p>
+      <w:pPr>
+        <w:numPr>
+          <w:ilvl w:val="0"/>
+          <w:numId w:val="0"/>
+        </w:numPr>
+        <w:rPr>
+          <w:rFonts w:hint="default"/>
+          <w:lang w:val="en-US"/>
+        </w:rPr>
+      </w:pPr>
+    </w:p>
+    <w:p>
+      <w:pPr>
+        <w:numPr>
+          <w:ilvl w:val="0"/>
+          <w:numId w:val="0"/>
+        </w:numPr>
+        <w:rPr>
+          <w:rFonts w:hint="default"/>
+          <w:lang w:val="en-US"/>
+        </w:rPr>
+      </w:pPr>
+    </w:p>
+    <w:p>
+      <w:pPr>
+        <w:numPr>
+          <w:ilvl w:val="0"/>
+          <w:numId w:val="0"/>
+        </w:numPr>
+        <w:rPr>
+          <w:rFonts w:hint="default"/>
+          <w:lang w:val="en-US"/>
+        </w:rPr>
+      </w:pPr>
+    </w:p>
+    <w:p>
+      <w:pPr>
+        <w:numPr>
+          <w:ilvl w:val="0"/>
+          <w:numId w:val="0"/>
+        </w:numPr>
+        <w:rPr>
+          <w:rFonts w:hint="default"/>
+          <w:lang w:val="en-US"/>
+        </w:rPr>
+      </w:pPr>
+    </w:p>
+    <w:p>
+      <w:pPr>
+        <w:numPr>
+          <w:ilvl w:val="0"/>
+          <w:numId w:val="0"/>
+        </w:numPr>
+        <w:rPr>
+          <w:rFonts w:hint="default"/>
+          <w:lang w:val="en-US"/>
+        </w:rPr>
+      </w:pPr>
+    </w:p>
+    <w:p>
+      <w:pPr>
+        <w:numPr>
+          <w:ilvl w:val="0"/>
+          <w:numId w:val="0"/>
+        </w:numPr>
+        <w:rPr>
+          <w:rFonts w:hint="default"/>
+          <w:lang w:val="en-US"/>
+        </w:rPr>
+      </w:pPr>
+    </w:p>
+    <w:p>
+      <w:pPr>
+        <w:numPr>
+          <w:ilvl w:val="0"/>
+          <w:numId w:val="0"/>
+        </w:numPr>
+        <w:rPr>
+          <w:rFonts w:hint="default"/>
+          <w:lang w:val="en-US"/>
+        </w:rPr>
+      </w:pPr>
+    </w:p>
+    <w:p>
+      <w:pPr>
+        <w:numPr>
+          <w:ilvl w:val="0"/>
+          <w:numId w:val="0"/>
+        </w:numPr>
+        <w:ind w:left="720" w:leftChars="0" w:firstLine="720" w:firstLineChars="0"/>
+        <w:rPr>
+          <w:rFonts w:hint="default"/>
+          <w:b/>
+          <w:bCs/>
+          <w:color w:val="FF0000"/>
+          <w:sz w:val="22"/>
+          <w:szCs w:val="22"/>
+          <w:lang w:val="en-US"/>
+        </w:rPr>
+      </w:pPr>
+      <w:r>
+        <w:rPr>
+          <w:rFonts w:hint="default"/>
+          <w:b/>
+          <w:bCs/>
+          <w:color w:val="FF0000"/>
+          <w:sz w:val="22"/>
+          <w:szCs w:val="22"/>
+          <w:lang w:val="en-US"/>
+        </w:rPr>
+        <w:t>Video 19 :- Thread Local</w:t>
+      </w:r>
+    </w:p>
+    <w:p>
+      <w:pPr>
+        <w:numPr>
+          <w:ilvl w:val="0"/>
+          <w:numId w:val="0"/>
+        </w:numPr>
+        <w:ind w:left="720" w:leftChars="0" w:firstLine="720" w:firstLineChars="0"/>
+        <w:rPr>
+          <w:rFonts w:hint="default"/>
+          <w:b/>
+          <w:bCs/>
+          <w:sz w:val="22"/>
+          <w:szCs w:val="22"/>
+          <w:lang w:val="en-US"/>
+        </w:rPr>
+      </w:pPr>
+    </w:p>
+    <w:p>
+      <w:pPr>
+        <w:numPr>
+          <w:ilvl w:val="0"/>
+          <w:numId w:val="0"/>
+        </w:numPr>
+        <w:rPr>
+          <w:rFonts w:hint="default"/>
+          <w:b w:val="0"/>
+          <w:bCs w:val="0"/>
+          <w:sz w:val="22"/>
+          <w:szCs w:val="22"/>
+          <w:lang w:val="en-US"/>
+        </w:rPr>
+      </w:pPr>
+      <w:r>
+        <w:rPr>
+          <w:rFonts w:hint="default"/>
+          <w:b/>
+          <w:bCs/>
+          <w:sz w:val="22"/>
+          <w:szCs w:val="22"/>
+          <w:lang w:val="en-US"/>
+        </w:rPr>
+        <w:t xml:space="preserve">Thread local :- </w:t>
+      </w:r>
+      <w:r>
+        <w:rPr>
+          <w:rFonts w:hint="default"/>
+          <w:b w:val="0"/>
+          <w:bCs w:val="0"/>
+          <w:sz w:val="22"/>
+          <w:szCs w:val="22"/>
+          <w:lang w:val="en-US"/>
+        </w:rPr>
+        <w:t xml:space="preserve">ThreadLocal class provides </w:t>
+      </w:r>
+      <w:r>
+        <w:rPr>
+          <w:rFonts w:hint="default"/>
+          <w:b w:val="0"/>
+          <w:bCs w:val="0"/>
+          <w:color w:val="FF0000"/>
+          <w:sz w:val="22"/>
+          <w:szCs w:val="22"/>
+          <w:lang w:val="en-US"/>
+        </w:rPr>
+        <w:t>Thead local varaibles</w:t>
+      </w:r>
+      <w:r>
+        <w:rPr>
+          <w:rFonts w:hint="default"/>
+          <w:b w:val="0"/>
+          <w:bCs w:val="0"/>
+          <w:sz w:val="22"/>
+          <w:szCs w:val="22"/>
+          <w:lang w:val="en-US"/>
+        </w:rPr>
+        <w:t xml:space="preserve">, ThreadLocal class maintains </w:t>
+      </w:r>
+      <w:r>
+        <w:rPr>
+          <w:rFonts w:hint="default"/>
+          <w:b w:val="0"/>
+          <w:bCs w:val="0"/>
+          <w:color w:val="FF0000"/>
+          <w:sz w:val="22"/>
+          <w:szCs w:val="22"/>
+          <w:lang w:val="en-US"/>
+        </w:rPr>
+        <w:t xml:space="preserve">values </w:t>
+      </w:r>
+      <w:r>
+        <w:rPr>
+          <w:rFonts w:hint="default"/>
+          <w:b w:val="0"/>
+          <w:bCs w:val="0"/>
+          <w:sz w:val="22"/>
+          <w:szCs w:val="22"/>
+          <w:lang w:val="en-US"/>
+        </w:rPr>
+        <w:t>per Thread bases.</w:t>
+      </w:r>
+    </w:p>
+    <w:p>
+      <w:pPr>
+        <w:numPr>
+          <w:ilvl w:val="0"/>
+          <w:numId w:val="0"/>
+        </w:numPr>
+        <w:rPr>
+          <w:rFonts w:hint="default"/>
+          <w:b w:val="0"/>
+          <w:bCs w:val="0"/>
+          <w:sz w:val="22"/>
+          <w:szCs w:val="22"/>
+          <w:lang w:val="en-US"/>
+        </w:rPr>
+      </w:pPr>
+      <w:r>
+        <w:rPr>
+          <w:rFonts w:hint="default"/>
+          <w:b w:val="0"/>
+          <w:bCs w:val="0"/>
+          <w:sz w:val="22"/>
+          <w:szCs w:val="22"/>
+          <w:lang w:val="en-US"/>
+        </w:rPr>
+        <w:t xml:space="preserve"> Each ThreadLocal object maintains a seperate value like userId, transaction id,..etc for each Thread that access that object.</w:t>
+      </w:r>
+    </w:p>
+    <w:p>
+      <w:pPr>
+        <w:numPr>
+          <w:ilvl w:val="0"/>
+          <w:numId w:val="0"/>
+        </w:numPr>
+        <w:rPr>
+          <w:rFonts w:hint="default"/>
+          <w:b w:val="0"/>
+          <w:bCs w:val="0"/>
+          <w:sz w:val="22"/>
+          <w:szCs w:val="22"/>
+          <w:lang w:val="en-US"/>
+        </w:rPr>
+      </w:pPr>
+      <w:r>
+        <w:rPr>
+          <w:rFonts w:hint="default"/>
+          <w:b w:val="0"/>
+          <w:bCs w:val="0"/>
+          <w:sz w:val="22"/>
+          <w:szCs w:val="22"/>
+          <w:lang w:val="en-US"/>
+        </w:rPr>
+        <w:t xml:space="preserve">Thread can access Its local value can manipulate its value and even can remove its value. </w:t>
+      </w:r>
+    </w:p>
+    <w:p>
+      <w:pPr>
+        <w:numPr>
+          <w:ilvl w:val="0"/>
+          <w:numId w:val="0"/>
+        </w:numPr>
+        <w:rPr>
+          <w:rFonts w:hint="default"/>
+          <w:b w:val="0"/>
+          <w:bCs w:val="0"/>
+          <w:sz w:val="22"/>
+          <w:szCs w:val="22"/>
+          <w:lang w:val="en-US"/>
+        </w:rPr>
+      </w:pPr>
+      <w:r>
+        <w:rPr>
+          <w:rFonts w:hint="default"/>
+          <w:b w:val="0"/>
+          <w:bCs w:val="0"/>
+          <w:sz w:val="22"/>
+          <w:szCs w:val="22"/>
+          <w:lang w:val="en-US"/>
+        </w:rPr>
+        <w:t>In every part of the code which is executed by the Thread we can access its local variable.</w:t>
+      </w:r>
+    </w:p>
+    <w:p>
+      <w:pPr>
+        <w:numPr>
+          <w:ilvl w:val="0"/>
+          <w:numId w:val="0"/>
+        </w:numPr>
+        <w:rPr>
+          <w:rFonts w:hint="default"/>
+          <w:b w:val="0"/>
+          <w:bCs w:val="0"/>
+          <w:sz w:val="22"/>
+          <w:szCs w:val="22"/>
+          <w:lang w:val="en-US"/>
+        </w:rPr>
+      </w:pPr>
+      <w:r>
+        <w:rPr>
+          <w:rFonts w:hint="default"/>
+          <w:b w:val="0"/>
+          <w:bCs w:val="0"/>
+          <w:sz w:val="22"/>
+          <w:szCs w:val="22"/>
+          <w:lang w:val="en-US"/>
+        </w:rPr>
+        <w:t>Ex. Consider a servlet which envokes some bussiness methods we have a requirement to generate a unique transaction id for each and every request and we have to pass this transaction id to the bussiness methods for this requiement we can use the Thread local to maintain a seperate transaction id for every request i.e for every Thread.</w:t>
+      </w:r>
+    </w:p>
+    <w:p>
+      <w:pPr>
+        <w:numPr>
+          <w:ilvl w:val="0"/>
+          <w:numId w:val="0"/>
+        </w:numPr>
+        <w:rPr>
+          <w:rFonts w:hint="default"/>
+          <w:b/>
+          <w:bCs/>
+          <w:color w:val="FF0000"/>
+          <w:sz w:val="22"/>
+          <w:szCs w:val="22"/>
+          <w:lang w:val="en-US"/>
+        </w:rPr>
+      </w:pPr>
+      <w:r>
+        <w:rPr>
+          <w:rFonts w:hint="default"/>
+          <w:b/>
+          <w:bCs/>
+          <w:color w:val="FF0000"/>
+          <w:sz w:val="22"/>
+          <w:szCs w:val="22"/>
+          <w:lang w:val="en-US"/>
+        </w:rPr>
+        <w:t>Note:-</w:t>
+      </w:r>
+    </w:p>
+    <w:p>
+      <w:pPr>
+        <w:numPr>
+          <w:ilvl w:val="1"/>
+          <w:numId w:val="11"/>
+        </w:numPr>
+        <w:tabs>
+          <w:tab w:val="clear" w:pos="840"/>
+        </w:tabs>
+        <w:ind w:left="840" w:leftChars="0" w:hanging="420" w:firstLineChars="0"/>
+        <w:rPr>
+          <w:rFonts w:hint="default"/>
+          <w:b w:val="0"/>
+          <w:bCs w:val="0"/>
+          <w:sz w:val="22"/>
+          <w:szCs w:val="22"/>
+          <w:lang w:val="en-US"/>
+        </w:rPr>
+      </w:pPr>
+      <w:r>
+        <w:rPr>
+          <w:rFonts w:hint="default"/>
+          <w:b w:val="0"/>
+          <w:bCs w:val="0"/>
+          <w:sz w:val="22"/>
+          <w:szCs w:val="22"/>
+          <w:lang w:val="en-US"/>
+        </w:rPr>
+        <w:t xml:space="preserve">ThreadLocal class introduced in 1.2 version and Enhanced in 1.5 version. </w:t>
+      </w:r>
+    </w:p>
+    <w:p>
+      <w:pPr>
+        <w:numPr>
+          <w:ilvl w:val="1"/>
+          <w:numId w:val="11"/>
+        </w:numPr>
+        <w:tabs>
+          <w:tab w:val="clear" w:pos="840"/>
+        </w:tabs>
+        <w:ind w:left="840" w:leftChars="0" w:hanging="420" w:firstLineChars="0"/>
+        <w:rPr>
+          <w:rFonts w:hint="default"/>
+          <w:b w:val="0"/>
+          <w:bCs w:val="0"/>
+          <w:sz w:val="22"/>
+          <w:szCs w:val="22"/>
+          <w:lang w:val="en-US"/>
+        </w:rPr>
+      </w:pPr>
+      <w:r>
+        <w:rPr>
+          <w:rFonts w:hint="default"/>
+          <w:b w:val="0"/>
+          <w:bCs w:val="0"/>
+          <w:sz w:val="22"/>
+          <w:szCs w:val="22"/>
+          <w:lang w:val="en-US"/>
+        </w:rPr>
+        <w:t>Thread local can be associated with Thread scope.</w:t>
+      </w:r>
+    </w:p>
+    <w:p>
+      <w:pPr>
+        <w:numPr>
+          <w:ilvl w:val="1"/>
+          <w:numId w:val="11"/>
+        </w:numPr>
+        <w:tabs>
+          <w:tab w:val="clear" w:pos="840"/>
+        </w:tabs>
+        <w:ind w:left="840" w:leftChars="0" w:hanging="420" w:firstLineChars="0"/>
+        <w:rPr>
+          <w:rFonts w:hint="default"/>
+          <w:b w:val="0"/>
+          <w:bCs w:val="0"/>
+          <w:sz w:val="22"/>
+          <w:szCs w:val="22"/>
+          <w:lang w:val="en-US"/>
+        </w:rPr>
+      </w:pPr>
+      <w:r>
+        <w:rPr>
+          <w:rFonts w:hint="default"/>
+          <w:b w:val="0"/>
+          <w:bCs w:val="0"/>
+          <w:sz w:val="22"/>
+          <w:szCs w:val="22"/>
+          <w:lang w:val="en-US"/>
+        </w:rPr>
+        <w:t xml:space="preserve">Total code which is executed by the Thread has access to corresponding local variables. </w:t>
+      </w:r>
+    </w:p>
+    <w:p>
+      <w:pPr>
+        <w:numPr>
+          <w:ilvl w:val="1"/>
+          <w:numId w:val="11"/>
+        </w:numPr>
+        <w:tabs>
+          <w:tab w:val="clear" w:pos="840"/>
+        </w:tabs>
+        <w:ind w:left="840" w:leftChars="0" w:hanging="420" w:firstLineChars="0"/>
+        <w:rPr>
+          <w:rFonts w:hint="default"/>
+          <w:b w:val="0"/>
+          <w:bCs w:val="0"/>
+          <w:sz w:val="22"/>
+          <w:szCs w:val="22"/>
+          <w:lang w:val="en-US"/>
+        </w:rPr>
+      </w:pPr>
+      <w:r>
+        <w:rPr>
+          <w:rFonts w:hint="default"/>
+          <w:b w:val="0"/>
+          <w:bCs w:val="0"/>
+          <w:sz w:val="22"/>
+          <w:szCs w:val="22"/>
+          <w:lang w:val="en-US"/>
+        </w:rPr>
+        <w:t>A Thread can access its own local variables and can’t access other Threads local variables.</w:t>
+      </w:r>
+    </w:p>
+    <w:p>
+      <w:pPr>
+        <w:numPr>
+          <w:ilvl w:val="1"/>
+          <w:numId w:val="11"/>
+        </w:numPr>
+        <w:tabs>
+          <w:tab w:val="clear" w:pos="840"/>
+        </w:tabs>
+        <w:ind w:left="840" w:leftChars="0" w:hanging="420" w:firstLineChars="0"/>
+        <w:rPr>
+          <w:rFonts w:hint="default"/>
+          <w:b w:val="0"/>
+          <w:bCs w:val="0"/>
+          <w:sz w:val="22"/>
+          <w:szCs w:val="22"/>
+          <w:lang w:val="en-US"/>
+        </w:rPr>
+      </w:pPr>
+      <w:r>
+        <w:rPr>
+          <w:rFonts w:hint="default"/>
+          <w:b w:val="0"/>
+          <w:bCs w:val="0"/>
+          <w:sz w:val="22"/>
+          <w:szCs w:val="22"/>
+          <w:lang w:val="en-US"/>
+        </w:rPr>
+        <w:t>Once Thread entered into dead state all its local variables are by default eligible for garbage collection.</w:t>
+      </w:r>
+    </w:p>
+    <w:p>
+      <w:pPr>
+        <w:numPr>
+          <w:ilvl w:val="0"/>
+          <w:numId w:val="0"/>
+        </w:numPr>
+        <w:rPr>
+          <w:rFonts w:hint="default"/>
+          <w:b w:val="0"/>
+          <w:bCs w:val="0"/>
+          <w:sz w:val="22"/>
+          <w:szCs w:val="22"/>
+          <w:lang w:val="en-US"/>
+        </w:rPr>
+      </w:pPr>
+    </w:p>
+    <w:p>
+      <w:pPr>
+        <w:numPr>
+          <w:ilvl w:val="0"/>
+          <w:numId w:val="0"/>
+        </w:numPr>
+        <w:rPr>
+          <w:rFonts w:hint="default"/>
+          <w:b/>
+          <w:bCs/>
+          <w:color w:val="FF0000"/>
+          <w:sz w:val="22"/>
+          <w:szCs w:val="22"/>
+          <w:lang w:val="en-US"/>
+        </w:rPr>
+      </w:pPr>
+      <w:r>
+        <w:rPr>
+          <w:rFonts w:hint="default"/>
+          <w:b/>
+          <w:bCs/>
+          <w:color w:val="FF0000"/>
+          <w:sz w:val="22"/>
+          <w:szCs w:val="22"/>
+          <w:lang w:val="en-US"/>
+        </w:rPr>
+        <w:t>Constructor :-</w:t>
+      </w:r>
+    </w:p>
+    <w:p>
+      <w:pPr>
+        <w:numPr>
+          <w:ilvl w:val="0"/>
+          <w:numId w:val="0"/>
+        </w:numPr>
+        <w:rPr>
+          <w:rFonts w:hint="default"/>
+          <w:b w:val="0"/>
+          <w:bCs w:val="0"/>
+          <w:sz w:val="22"/>
+          <w:szCs w:val="22"/>
+          <w:lang w:val="en-US"/>
+        </w:rPr>
+      </w:pPr>
+      <w:r>
+        <w:rPr>
+          <w:rFonts w:hint="default"/>
+          <w:b w:val="0"/>
+          <w:bCs w:val="0"/>
+          <w:sz w:val="22"/>
+          <w:szCs w:val="22"/>
+          <w:lang w:val="en-US"/>
+        </w:rPr>
+        <w:t>ThreadLocal tl = new ThreadLocal();</w:t>
+      </w:r>
+    </w:p>
+    <w:p>
+      <w:pPr>
+        <w:numPr>
+          <w:ilvl w:val="0"/>
+          <w:numId w:val="0"/>
+        </w:numPr>
+        <w:rPr>
+          <w:rFonts w:hint="default"/>
+          <w:b w:val="0"/>
+          <w:bCs w:val="0"/>
+          <w:sz w:val="22"/>
+          <w:szCs w:val="22"/>
+          <w:lang w:val="en-US"/>
+        </w:rPr>
+      </w:pPr>
+    </w:p>
+    <w:p>
+      <w:pPr>
+        <w:numPr>
+          <w:ilvl w:val="0"/>
+          <w:numId w:val="0"/>
+        </w:numPr>
+        <w:rPr>
+          <w:rFonts w:hint="default"/>
+          <w:b/>
+          <w:bCs/>
+          <w:color w:val="FF0000"/>
+          <w:sz w:val="22"/>
+          <w:szCs w:val="22"/>
+          <w:lang w:val="en-US"/>
+        </w:rPr>
+      </w:pPr>
+      <w:r>
+        <w:rPr>
+          <w:rFonts w:hint="default"/>
+          <w:b/>
+          <w:bCs/>
+          <w:color w:val="FF0000"/>
+          <w:sz w:val="22"/>
+          <w:szCs w:val="22"/>
+          <w:lang w:val="en-US"/>
+        </w:rPr>
+        <w:t>Methods :-</w:t>
+      </w:r>
+    </w:p>
+    <w:p>
+      <w:pPr>
+        <w:numPr>
+          <w:ilvl w:val="0"/>
+          <w:numId w:val="13"/>
+        </w:numPr>
+        <w:tabs>
+          <w:tab w:val="clear" w:pos="425"/>
+        </w:tabs>
+        <w:ind w:left="425" w:leftChars="0" w:hanging="425" w:firstLineChars="0"/>
+        <w:rPr>
+          <w:rFonts w:hint="default"/>
+          <w:b w:val="0"/>
+          <w:bCs w:val="0"/>
+          <w:sz w:val="22"/>
+          <w:szCs w:val="22"/>
+          <w:lang w:val="en-US"/>
+        </w:rPr>
+      </w:pPr>
+      <w:r>
+        <w:rPr>
+          <w:rFonts w:hint="default"/>
+          <w:b/>
+          <w:bCs/>
+          <w:sz w:val="22"/>
+          <w:szCs w:val="22"/>
+          <w:lang w:val="en-US"/>
+        </w:rPr>
+        <w:t>Object get() :-</w:t>
+      </w:r>
+      <w:r>
+        <w:rPr>
+          <w:rFonts w:hint="default"/>
+          <w:b w:val="0"/>
+          <w:bCs w:val="0"/>
+          <w:sz w:val="22"/>
+          <w:szCs w:val="22"/>
+          <w:lang w:val="en-US"/>
+        </w:rPr>
+        <w:t xml:space="preserve"> Returns the value of ThreadLocal variable associated with current Thread.</w:t>
+      </w:r>
+    </w:p>
+    <w:p>
+      <w:pPr>
+        <w:numPr>
+          <w:ilvl w:val="0"/>
+          <w:numId w:val="13"/>
+        </w:numPr>
+        <w:tabs>
+          <w:tab w:val="clear" w:pos="425"/>
+        </w:tabs>
+        <w:ind w:left="425" w:leftChars="0" w:hanging="425" w:firstLineChars="0"/>
+        <w:rPr>
+          <w:rFonts w:hint="default"/>
+          <w:b w:val="0"/>
+          <w:bCs w:val="0"/>
+          <w:sz w:val="22"/>
+          <w:szCs w:val="22"/>
+          <w:lang w:val="en-US"/>
+        </w:rPr>
+      </w:pPr>
+      <w:r>
+        <w:rPr>
+          <w:rFonts w:hint="default"/>
+          <w:b/>
+          <w:bCs/>
+          <w:sz w:val="22"/>
+          <w:szCs w:val="22"/>
+          <w:lang w:val="en-US"/>
+        </w:rPr>
+        <w:t>Object initialValue() :-</w:t>
+      </w:r>
+      <w:r>
+        <w:rPr>
+          <w:rFonts w:hint="default"/>
+          <w:b w:val="0"/>
+          <w:bCs w:val="0"/>
+          <w:sz w:val="22"/>
+          <w:szCs w:val="22"/>
+          <w:lang w:val="en-US"/>
+        </w:rPr>
+        <w:t xml:space="preserve"> Returns the initial value of ThreadLocal variable associated with current Thread. The Defult implimentation of this method returns null. </w:t>
+      </w:r>
+    </w:p>
+    <w:p>
+      <w:pPr>
+        <w:numPr>
+          <w:ilvl w:val="0"/>
+          <w:numId w:val="0"/>
+        </w:numPr>
+        <w:ind w:left="420" w:leftChars="0"/>
+        <w:rPr>
+          <w:rFonts w:hint="default"/>
+          <w:b w:val="0"/>
+          <w:bCs w:val="0"/>
+          <w:sz w:val="22"/>
+          <w:szCs w:val="22"/>
+          <w:lang w:val="en-US"/>
+        </w:rPr>
+      </w:pPr>
+      <w:r>
+        <w:rPr>
+          <w:rFonts w:hint="default"/>
+          <w:b w:val="0"/>
+          <w:bCs w:val="0"/>
+          <w:sz w:val="22"/>
+          <w:szCs w:val="22"/>
+          <w:lang w:val="en-US"/>
+        </w:rPr>
+        <w:t>To customise our own initial value we have to override this method.</w:t>
+      </w:r>
+    </w:p>
+    <w:p>
+      <w:pPr>
+        <w:numPr>
+          <w:ilvl w:val="0"/>
+          <w:numId w:val="13"/>
+        </w:numPr>
+        <w:tabs>
+          <w:tab w:val="clear" w:pos="425"/>
+        </w:tabs>
+        <w:ind w:left="425" w:leftChars="0" w:hanging="425" w:firstLineChars="0"/>
+        <w:rPr>
+          <w:rFonts w:hint="default"/>
+          <w:b w:val="0"/>
+          <w:bCs w:val="0"/>
+          <w:sz w:val="22"/>
+          <w:szCs w:val="22"/>
+          <w:lang w:val="en-US"/>
+        </w:rPr>
+      </w:pPr>
+      <w:r>
+        <w:rPr>
+          <w:rFonts w:hint="default"/>
+          <w:b/>
+          <w:bCs/>
+          <w:sz w:val="22"/>
+          <w:szCs w:val="22"/>
+          <w:lang w:val="en-US"/>
+        </w:rPr>
+        <w:t>void set(Object newValue) :-</w:t>
+      </w:r>
+      <w:r>
+        <w:rPr>
+          <w:rFonts w:hint="default"/>
+          <w:b w:val="0"/>
+          <w:bCs w:val="0"/>
+          <w:sz w:val="22"/>
+          <w:szCs w:val="22"/>
+          <w:lang w:val="en-US"/>
+        </w:rPr>
+        <w:t xml:space="preserve"> To set a new value.</w:t>
+      </w:r>
+    </w:p>
+    <w:p>
+      <w:pPr>
+        <w:numPr>
+          <w:ilvl w:val="0"/>
+          <w:numId w:val="13"/>
+        </w:numPr>
+        <w:tabs>
+          <w:tab w:val="clear" w:pos="425"/>
+        </w:tabs>
+        <w:ind w:left="425" w:leftChars="0" w:hanging="425" w:firstLineChars="0"/>
+        <w:rPr>
+          <w:rFonts w:hint="default"/>
+          <w:b w:val="0"/>
+          <w:bCs w:val="0"/>
+          <w:sz w:val="22"/>
+          <w:szCs w:val="22"/>
+          <w:lang w:val="en-US"/>
+        </w:rPr>
+      </w:pPr>
+      <w:r>
+        <w:rPr>
+          <w:rFonts w:hint="default"/>
+          <w:b/>
+          <w:bCs/>
+          <w:sz w:val="22"/>
+          <w:szCs w:val="22"/>
+          <w:lang w:val="en-US"/>
+        </w:rPr>
+        <w:t>void remove() :-</w:t>
+      </w:r>
+      <w:r>
+        <w:rPr>
+          <w:rFonts w:hint="default"/>
+          <w:b w:val="0"/>
+          <w:bCs w:val="0"/>
+          <w:sz w:val="22"/>
+          <w:szCs w:val="22"/>
+          <w:lang w:val="en-US"/>
+        </w:rPr>
+        <w:t xml:space="preserve"> To remove the value of ThreadLocal to associated with current Thread. It is newly added method in 1.5 version. After removal if we are try to access it will be reiniitialize again by invoking its initial method.</w:t>
+      </w:r>
+    </w:p>
+    <w:p>
+      <w:pPr>
+        <w:numPr>
+          <w:ilvl w:val="0"/>
+          <w:numId w:val="0"/>
+        </w:numPr>
+        <w:rPr>
+          <w:rFonts w:hint="default"/>
+          <w:b w:val="0"/>
+          <w:bCs w:val="0"/>
+          <w:sz w:val="22"/>
+          <w:szCs w:val="22"/>
+          <w:lang w:val="en-US"/>
+        </w:rPr>
+      </w:pPr>
+    </w:p>
+    <w:p>
+      <w:pPr>
+        <w:numPr>
+          <w:ilvl w:val="0"/>
+          <w:numId w:val="0"/>
+        </w:numPr>
+      </w:pPr>
+      <w:r>
+        <w:drawing>
+          <wp:inline distT="0" distB="0" distL="114300" distR="114300">
+            <wp:extent cx="5690870" cy="3534410"/>
+            <wp:effectExtent l="0" t="0" r="5080" b="8890"/>
+            <wp:docPr id="21" name="Picture 1"/>
+            <wp:cNvGraphicFramePr>
+              <a:graphicFrameLocks xmlns:a="http://schemas.openxmlformats.org/drawingml/2006/main" noChangeAspect="1"/>
+            </wp:cNvGraphicFramePr>
+            <a:graphic xmlns:a="http://schemas.openxmlformats.org/drawingml/2006/main">
+              <a:graphicData uri="http://schemas.openxmlformats.org/drawingml/2006/picture">
+                <pic:pic xmlns:pic="http://schemas.openxmlformats.org/drawingml/2006/picture">
+                  <pic:nvPicPr>
+                    <pic:cNvPr id="21" name="Picture 1"/>
+                    <pic:cNvPicPr>
+                      <a:picLocks noChangeAspect="1"/>
+                    </pic:cNvPicPr>
+                  </pic:nvPicPr>
+                  <pic:blipFill>
+                    <a:blip r:embed="rId24"/>
+                    <a:stretch>
+                      <a:fillRect/>
+                    </a:stretch>
+                  </pic:blipFill>
+                  <pic:spPr>
+                    <a:xfrm>
+                      <a:off x="0" y="0"/>
+                      <a:ext cx="5690870" cy="3534410"/>
+                    </a:xfrm>
+                    <a:prstGeom prst="rect">
+                      <a:avLst/>
+                    </a:prstGeom>
+                    <a:noFill/>
+                    <a:ln>
+                      <a:noFill/>
+                    </a:ln>
+                  </pic:spPr>
+                </pic:pic>
+              </a:graphicData>
+            </a:graphic>
+          </wp:inline>
+        </w:drawing>
+      </w:r>
+    </w:p>
+    <w:p>
+      <w:pPr>
+        <w:numPr>
+          <w:ilvl w:val="0"/>
+          <w:numId w:val="0"/>
+        </w:numPr>
+      </w:pPr>
+    </w:p>
+    <w:p>
+      <w:pPr>
+        <w:numPr>
+          <w:ilvl w:val="0"/>
+          <w:numId w:val="0"/>
+        </w:numPr>
+      </w:pPr>
+    </w:p>
+    <w:p>
+      <w:pPr>
+        <w:numPr>
+          <w:ilvl w:val="0"/>
+          <w:numId w:val="0"/>
+        </w:numPr>
+        <w:rPr>
+          <w:rFonts w:hint="default"/>
+          <w:b/>
+          <w:bCs/>
+          <w:lang w:val="en-US"/>
+        </w:rPr>
+      </w:pPr>
+      <w:r>
+        <w:rPr>
+          <w:rFonts w:hint="default"/>
+          <w:b/>
+          <w:bCs/>
+          <w:lang w:val="en-US"/>
+        </w:rPr>
+        <w:t># Overriding of  initialValue() method.</w:t>
+      </w:r>
+    </w:p>
+    <w:p>
+      <w:pPr>
+        <w:numPr>
+          <w:ilvl w:val="0"/>
+          <w:numId w:val="0"/>
+        </w:numPr>
+        <w:rPr>
+          <w:rFonts w:hint="default"/>
+          <w:lang w:val="en-US"/>
+        </w:rPr>
+      </w:pPr>
+    </w:p>
+    <w:p>
+      <w:pPr>
+        <w:numPr>
+          <w:ilvl w:val="0"/>
+          <w:numId w:val="0"/>
+        </w:numPr>
+        <w:rPr>
+          <w:rFonts w:hint="default"/>
+          <w:lang w:val="en-US"/>
+        </w:rPr>
+      </w:pPr>
+      <w:r>
+        <w:drawing>
+          <wp:inline distT="0" distB="0" distL="114300" distR="114300">
+            <wp:extent cx="5991225" cy="4124325"/>
+            <wp:effectExtent l="0" t="0" r="9525" b="9525"/>
+            <wp:docPr id="23" name="Picture 3"/>
+            <wp:cNvGraphicFramePr>
+              <a:graphicFrameLocks xmlns:a="http://schemas.openxmlformats.org/drawingml/2006/main" noChangeAspect="1"/>
+            </wp:cNvGraphicFramePr>
+            <a:graphic xmlns:a="http://schemas.openxmlformats.org/drawingml/2006/main">
+              <a:graphicData uri="http://schemas.openxmlformats.org/drawingml/2006/picture">
+                <pic:pic xmlns:pic="http://schemas.openxmlformats.org/drawingml/2006/picture">
+                  <pic:nvPicPr>
+                    <pic:cNvPr id="23" name="Picture 3"/>
+                    <pic:cNvPicPr>
+                      <a:picLocks noChangeAspect="1"/>
+                    </pic:cNvPicPr>
+                  </pic:nvPicPr>
+                  <pic:blipFill>
+                    <a:blip r:embed="rId25"/>
+                    <a:stretch>
+                      <a:fillRect/>
+                    </a:stretch>
+                  </pic:blipFill>
+                  <pic:spPr>
+                    <a:xfrm>
+                      <a:off x="0" y="0"/>
+                      <a:ext cx="5991225" cy="4124325"/>
+                    </a:xfrm>
+                    <a:prstGeom prst="rect">
+                      <a:avLst/>
+                    </a:prstGeom>
+                    <a:noFill/>
+                    <a:ln>
+                      <a:noFill/>
+                    </a:ln>
+                  </pic:spPr>
+                </pic:pic>
+              </a:graphicData>
+            </a:graphic>
+          </wp:inline>
+        </w:drawing>
+      </w:r>
+    </w:p>
+    <w:p>
+      <w:pPr>
+        <w:numPr>
+          <w:ilvl w:val="0"/>
+          <w:numId w:val="0"/>
+        </w:numPr>
+      </w:pPr>
+    </w:p>
+    <w:p>
+      <w:pPr>
+        <w:numPr>
+          <w:ilvl w:val="0"/>
+          <w:numId w:val="0"/>
+        </w:numPr>
+      </w:pPr>
+    </w:p>
+    <w:p>
+      <w:pPr>
+        <w:numPr>
+          <w:ilvl w:val="0"/>
+          <w:numId w:val="0"/>
+        </w:numPr>
+        <w:rPr>
+          <w:rFonts w:hint="default"/>
+          <w:lang w:val="en-US"/>
+        </w:rPr>
+      </w:pPr>
+    </w:p>
+    <w:p>
+      <w:pPr>
+        <w:numPr>
+          <w:ilvl w:val="0"/>
+          <w:numId w:val="0"/>
+        </w:numPr>
+        <w:rPr>
+          <w:rFonts w:hint="default"/>
+          <w:lang w:val="en-US"/>
+        </w:rPr>
+      </w:pPr>
+      <w:r>
+        <w:drawing>
+          <wp:inline distT="0" distB="0" distL="114300" distR="114300">
+            <wp:extent cx="6638290" cy="3588385"/>
+            <wp:effectExtent l="0" t="0" r="10160" b="12065"/>
+            <wp:docPr id="22" name="Picture 1"/>
+            <wp:cNvGraphicFramePr>
+              <a:graphicFrameLocks xmlns:a="http://schemas.openxmlformats.org/drawingml/2006/main" noChangeAspect="1"/>
+            </wp:cNvGraphicFramePr>
+            <a:graphic xmlns:a="http://schemas.openxmlformats.org/drawingml/2006/main">
+              <a:graphicData uri="http://schemas.openxmlformats.org/drawingml/2006/picture">
+                <pic:pic xmlns:pic="http://schemas.openxmlformats.org/drawingml/2006/picture">
+                  <pic:nvPicPr>
+                    <pic:cNvPr id="22" name="Picture 1"/>
+                    <pic:cNvPicPr>
+                      <a:picLocks noChangeAspect="1"/>
+                    </pic:cNvPicPr>
+                  </pic:nvPicPr>
+                  <pic:blipFill>
+                    <a:blip r:embed="rId26"/>
+                    <a:stretch>
+                      <a:fillRect/>
+                    </a:stretch>
+                  </pic:blipFill>
+                  <pic:spPr>
+                    <a:xfrm>
+                      <a:off x="0" y="0"/>
+                      <a:ext cx="6638290" cy="3588385"/>
+                    </a:xfrm>
+                    <a:prstGeom prst="rect">
+                      <a:avLst/>
+                    </a:prstGeom>
+                    <a:noFill/>
+                    <a:ln>
+                      <a:noFill/>
+                    </a:ln>
+                  </pic:spPr>
+                </pic:pic>
+              </a:graphicData>
+            </a:graphic>
+          </wp:inline>
+        </w:drawing>
+      </w:r>
+    </w:p>
+    <w:p>
+      <w:pPr>
+        <w:numPr>
+          <w:ilvl w:val="0"/>
+          <w:numId w:val="0"/>
+        </w:numPr>
+        <w:rPr>
+          <w:rFonts w:hint="default"/>
+          <w:lang w:val="en-US"/>
+        </w:rPr>
+      </w:pPr>
+    </w:p>
+    <w:p>
+      <w:pPr>
+        <w:numPr>
+          <w:ilvl w:val="0"/>
+          <w:numId w:val="0"/>
+        </w:numPr>
+        <w:rPr>
+          <w:rFonts w:hint="default"/>
+          <w:lang w:val="en-US"/>
+        </w:rPr>
+      </w:pPr>
+      <w:r>
+        <w:rPr>
+          <w:rFonts w:hint="default"/>
+          <w:lang w:val="en-US"/>
+        </w:rPr>
+        <w:t>- In above program for every customer Thread a seperate customer id  will be maintained by ThreadLocal object.</w:t>
+      </w:r>
+    </w:p>
+    <w:p>
+      <w:pPr>
+        <w:numPr>
+          <w:ilvl w:val="0"/>
+          <w:numId w:val="0"/>
+        </w:numPr>
+        <w:rPr>
+          <w:rFonts w:hint="default"/>
+          <w:lang w:val="en-US"/>
+        </w:rPr>
+      </w:pPr>
+    </w:p>
+    <w:p>
+      <w:pPr>
+        <w:numPr>
+          <w:ilvl w:val="0"/>
+          <w:numId w:val="0"/>
+        </w:numPr>
+        <w:rPr>
+          <w:rFonts w:hint="default"/>
+          <w:lang w:val="en-US"/>
+        </w:rPr>
+      </w:pPr>
+    </w:p>
+    <w:p>
+      <w:pPr>
+        <w:numPr>
+          <w:ilvl w:val="0"/>
+          <w:numId w:val="0"/>
+        </w:numPr>
+        <w:rPr>
+          <w:rFonts w:hint="default"/>
+          <w:lang w:val="en-US"/>
+        </w:rPr>
+      </w:pPr>
+    </w:p>
+    <w:p>
+      <w:pPr>
+        <w:numPr>
+          <w:ilvl w:val="0"/>
+          <w:numId w:val="0"/>
+        </w:numPr>
+        <w:rPr>
+          <w:rFonts w:hint="default"/>
+          <w:lang w:val="en-US"/>
+        </w:rPr>
+      </w:pPr>
+    </w:p>
+    <w:p>
+      <w:pPr>
+        <w:numPr>
+          <w:ilvl w:val="0"/>
+          <w:numId w:val="0"/>
+        </w:numPr>
+        <w:rPr>
+          <w:rFonts w:hint="default"/>
+          <w:lang w:val="en-US"/>
+        </w:rPr>
+      </w:pPr>
+    </w:p>
+    <w:p>
+      <w:pPr>
+        <w:numPr>
+          <w:ilvl w:val="0"/>
+          <w:numId w:val="0"/>
+        </w:numPr>
+        <w:rPr>
+          <w:rFonts w:hint="default"/>
+          <w:lang w:val="en-US"/>
+        </w:rPr>
+      </w:pPr>
+    </w:p>
+    <w:p>
+      <w:pPr>
+        <w:numPr>
+          <w:ilvl w:val="0"/>
+          <w:numId w:val="0"/>
+        </w:numPr>
+        <w:rPr>
+          <w:rFonts w:hint="default"/>
+          <w:lang w:val="en-US"/>
+        </w:rPr>
+      </w:pPr>
+    </w:p>
+    <w:p>
+      <w:pPr>
+        <w:numPr>
+          <w:ilvl w:val="0"/>
+          <w:numId w:val="0"/>
+        </w:numPr>
+        <w:rPr>
+          <w:rFonts w:hint="default"/>
+          <w:lang w:val="en-US"/>
+        </w:rPr>
+      </w:pPr>
+    </w:p>
+    <w:p>
+      <w:pPr>
+        <w:numPr>
+          <w:ilvl w:val="0"/>
+          <w:numId w:val="0"/>
+        </w:numPr>
+        <w:rPr>
+          <w:rFonts w:hint="default"/>
+          <w:lang w:val="en-US"/>
+        </w:rPr>
+      </w:pPr>
+      <w:r>
+        <w:drawing>
+          <wp:inline distT="0" distB="0" distL="114300" distR="114300">
+            <wp:extent cx="6638290" cy="3588385"/>
+            <wp:effectExtent l="0" t="0" r="10160" b="12065"/>
+            <wp:docPr id="24" name="Picture 2"/>
+            <wp:cNvGraphicFramePr>
+              <a:graphicFrameLocks xmlns:a="http://schemas.openxmlformats.org/drawingml/2006/main" noChangeAspect="1"/>
+            </wp:cNvGraphicFramePr>
+            <a:graphic xmlns:a="http://schemas.openxmlformats.org/drawingml/2006/main">
+              <a:graphicData uri="http://schemas.openxmlformats.org/drawingml/2006/picture">
+                <pic:pic xmlns:pic="http://schemas.openxmlformats.org/drawingml/2006/picture">
+                  <pic:nvPicPr>
+                    <pic:cNvPr id="24" name="Picture 2"/>
+                    <pic:cNvPicPr>
+                      <a:picLocks noChangeAspect="1"/>
+                    </pic:cNvPicPr>
+                  </pic:nvPicPr>
+                  <pic:blipFill>
+                    <a:blip r:embed="rId27"/>
+                    <a:stretch>
+                      <a:fillRect/>
+                    </a:stretch>
+                  </pic:blipFill>
+                  <pic:spPr>
+                    <a:xfrm>
+                      <a:off x="0" y="0"/>
+                      <a:ext cx="6638290" cy="3588385"/>
+                    </a:xfrm>
+                    <a:prstGeom prst="rect">
+                      <a:avLst/>
+                    </a:prstGeom>
+                    <a:noFill/>
+                    <a:ln>
+                      <a:noFill/>
+                    </a:ln>
+                  </pic:spPr>
+                </pic:pic>
+              </a:graphicData>
+            </a:graphic>
+          </wp:inline>
+        </w:drawing>
+      </w:r>
+    </w:p>
+    <w:p>
+      <w:pPr>
+        <w:numPr>
+          <w:ilvl w:val="0"/>
+          <w:numId w:val="0"/>
+        </w:numPr>
+        <w:rPr>
+          <w:rFonts w:hint="default"/>
+          <w:lang w:val="en-US"/>
+        </w:rPr>
+      </w:pPr>
+    </w:p>
+    <w:p>
+      <w:pPr>
+        <w:numPr>
+          <w:ilvl w:val="0"/>
+          <w:numId w:val="0"/>
+        </w:numPr>
+        <w:rPr>
+          <w:rFonts w:hint="default"/>
+          <w:lang w:val="en-US"/>
+        </w:rPr>
+      </w:pPr>
+    </w:p>
+    <w:p>
+      <w:pPr>
+        <w:numPr>
+          <w:ilvl w:val="0"/>
+          <w:numId w:val="0"/>
+        </w:numPr>
+        <w:rPr>
+          <w:rFonts w:hint="default"/>
+          <w:lang w:val="en-US"/>
+        </w:rPr>
+      </w:pPr>
+    </w:p>
+    <w:p>
+      <w:pPr>
+        <w:numPr>
+          <w:ilvl w:val="0"/>
+          <w:numId w:val="0"/>
+        </w:numPr>
+        <w:rPr>
+          <w:rFonts w:hint="default"/>
+          <w:lang w:val="en-US"/>
+        </w:rPr>
+      </w:pPr>
+      <w:r>
+        <w:rPr>
+          <w:rFonts w:hint="default"/>
+          <w:lang w:val="en-US"/>
+        </w:rPr>
+        <w:t>50:00  start</w:t>
+      </w:r>
+    </w:p>
+    <w:p>
+      <w:pPr>
+        <w:numPr>
+          <w:ilvl w:val="0"/>
+          <w:numId w:val="0"/>
+        </w:numPr>
+        <w:rPr>
+          <w:rFonts w:hint="default"/>
+          <w:lang w:val="en-US"/>
+        </w:rPr>
+      </w:pPr>
+    </w:p>
+    <w:p>
+      <w:pPr>
+        <w:numPr>
+          <w:ilvl w:val="0"/>
+          <w:numId w:val="0"/>
+        </w:numPr>
+        <w:rPr>
+          <w:rFonts w:hint="default"/>
+          <w:lang w:val="en-US"/>
+        </w:rPr>
+      </w:pPr>
       <w:bookmarkStart w:id="0" w:name="_GoBack"/>
       <w:bookmarkEnd w:id="0"/>
+    </w:p>
+    <w:p>
+      <w:pPr>
+        <w:numPr>
+          <w:ilvl w:val="0"/>
+          <w:numId w:val="0"/>
+        </w:numPr>
+        <w:rPr>
+          <w:rFonts w:hint="default"/>
+          <w:lang w:val="en-US"/>
+        </w:rPr>
+      </w:pPr>
+    </w:p>
+    <w:p>
+      <w:pPr>
+        <w:numPr>
+          <w:ilvl w:val="0"/>
+          <w:numId w:val="0"/>
+        </w:numPr>
+        <w:rPr>
+          <w:rFonts w:hint="default"/>
+          <w:lang w:val="en-US"/>
+        </w:rPr>
+      </w:pPr>
+    </w:p>
+    <w:p>
+      <w:pPr>
+        <w:numPr>
+          <w:ilvl w:val="0"/>
+          <w:numId w:val="0"/>
+        </w:numPr>
+        <w:rPr>
+          <w:rFonts w:hint="default"/>
+          <w:lang w:val="en-US"/>
+        </w:rPr>
+      </w:pPr>
+    </w:p>
+    <w:p>
+      <w:pPr>
+        <w:numPr>
+          <w:ilvl w:val="0"/>
+          <w:numId w:val="0"/>
+        </w:numPr>
+        <w:rPr>
+          <w:rFonts w:hint="default"/>
+          <w:lang w:val="en-US"/>
+        </w:rPr>
+      </w:pPr>
+    </w:p>
+    <w:p>
+      <w:pPr>
+        <w:numPr>
+          <w:ilvl w:val="0"/>
+          <w:numId w:val="0"/>
+        </w:numPr>
+        <w:rPr>
+          <w:rFonts w:hint="default"/>
+          <w:lang w:val="en-US"/>
+        </w:rPr>
+      </w:pPr>
+      <w:r>
+        <w:rPr>
+          <w:rFonts w:hint="default"/>
+          <w:lang w:val="en-US"/>
+        </w:rPr>
+        <w:t xml:space="preserve">                                                                     </w:t>
+      </w:r>
+    </w:p>
+    <w:p>
+      <w:pPr>
+        <w:numPr>
+          <w:ilvl w:val="0"/>
+          <w:numId w:val="0"/>
+        </w:numPr>
+        <w:rPr>
+          <w:rFonts w:hint="default"/>
+          <w:lang w:val="en-US"/>
+        </w:rPr>
+      </w:pPr>
+    </w:p>
+    <w:p>
+      <w:pPr>
+        <w:numPr>
+          <w:ilvl w:val="0"/>
+          <w:numId w:val="0"/>
+        </w:numPr>
+        <w:rPr>
+          <w:rFonts w:hint="default"/>
+          <w:lang w:val="en-US"/>
+        </w:rPr>
+      </w:pPr>
+    </w:p>
+    <w:p>
+      <w:pPr>
+        <w:numPr>
+          <w:ilvl w:val="0"/>
+          <w:numId w:val="0"/>
+        </w:numPr>
+        <w:rPr>
+          <w:rFonts w:hint="default"/>
+          <w:lang w:val="en-US"/>
+        </w:rPr>
+      </w:pPr>
+    </w:p>
+    <w:p>
+      <w:pPr>
+        <w:numPr>
+          <w:ilvl w:val="0"/>
+          <w:numId w:val="0"/>
+        </w:numPr>
+        <w:rPr>
+          <w:rFonts w:hint="default"/>
+          <w:lang w:val="en-US"/>
+        </w:rPr>
+      </w:pPr>
+    </w:p>
+    <w:p>
+      <w:pPr>
+        <w:numPr>
+          <w:ilvl w:val="0"/>
+          <w:numId w:val="0"/>
+        </w:numPr>
+        <w:rPr>
+          <w:rFonts w:hint="default"/>
+          <w:lang w:val="en-US"/>
+        </w:rPr>
+      </w:pPr>
+    </w:p>
+    <w:p>
+      <w:pPr>
+        <w:numPr>
+          <w:ilvl w:val="0"/>
+          <w:numId w:val="0"/>
+        </w:numPr>
+        <w:rPr>
+          <w:rFonts w:hint="default"/>
+          <w:lang w:val="en-US"/>
+        </w:rPr>
+      </w:pPr>
+    </w:p>
+    <w:p>
+      <w:pPr>
+        <w:numPr>
+          <w:ilvl w:val="0"/>
+          <w:numId w:val="0"/>
+        </w:numPr>
+        <w:rPr>
+          <w:rFonts w:hint="default"/>
+          <w:lang w:val="en-US"/>
+        </w:rPr>
+      </w:pPr>
+    </w:p>
+    <w:p>
+      <w:pPr>
+        <w:numPr>
+          <w:ilvl w:val="0"/>
+          <w:numId w:val="0"/>
+        </w:numPr>
+        <w:rPr>
+          <w:rFonts w:hint="default"/>
+          <w:lang w:val="en-US"/>
+        </w:rPr>
+      </w:pPr>
+    </w:p>
+    <w:p>
+      <w:pPr>
+        <w:numPr>
+          <w:ilvl w:val="0"/>
+          <w:numId w:val="0"/>
+        </w:numPr>
+        <w:rPr>
+          <w:rFonts w:hint="default"/>
+          <w:lang w:val="en-US"/>
+        </w:rPr>
+      </w:pPr>
+    </w:p>
+    <w:p>
+      <w:pPr>
+        <w:numPr>
+          <w:ilvl w:val="0"/>
+          <w:numId w:val="0"/>
+        </w:numPr>
+        <w:rPr>
+          <w:rFonts w:hint="default"/>
+          <w:lang w:val="en-US"/>
+        </w:rPr>
+      </w:pPr>
+    </w:p>
+    <w:p>
+      <w:pPr>
+        <w:numPr>
+          <w:ilvl w:val="0"/>
+          <w:numId w:val="0"/>
+        </w:numPr>
+        <w:rPr>
+          <w:rFonts w:hint="default"/>
+          <w:lang w:val="en-US"/>
+        </w:rPr>
+      </w:pPr>
+    </w:p>
+    <w:p>
+      <w:pPr>
+        <w:numPr>
+          <w:ilvl w:val="0"/>
+          <w:numId w:val="0"/>
+        </w:numPr>
+        <w:rPr>
+          <w:rFonts w:hint="default"/>
+          <w:lang w:val="en-US"/>
+        </w:rPr>
+      </w:pPr>
+    </w:p>
+    <w:p>
+      <w:pPr>
+        <w:numPr>
+          <w:ilvl w:val="0"/>
+          <w:numId w:val="0"/>
+        </w:numPr>
+        <w:rPr>
+          <w:rFonts w:hint="default"/>
+          <w:lang w:val="en-US"/>
+        </w:rPr>
+      </w:pPr>
+    </w:p>
+    <w:p>
+      <w:pPr>
+        <w:numPr>
+          <w:ilvl w:val="0"/>
+          <w:numId w:val="0"/>
+        </w:numPr>
+        <w:rPr>
+          <w:rFonts w:hint="default"/>
+          <w:lang w:val="en-US"/>
+        </w:rPr>
+      </w:pPr>
+    </w:p>
+    <w:p>
+      <w:pPr>
+        <w:numPr>
+          <w:ilvl w:val="0"/>
+          <w:numId w:val="0"/>
+        </w:numPr>
+        <w:rPr>
+          <w:rFonts w:hint="default"/>
+          <w:lang w:val="en-US"/>
+        </w:rPr>
+      </w:pPr>
+    </w:p>
+    <w:p>
+      <w:pPr>
+        <w:numPr>
+          <w:ilvl w:val="0"/>
+          <w:numId w:val="0"/>
+        </w:numPr>
+        <w:rPr>
+          <w:rFonts w:hint="default"/>
+          <w:lang w:val="en-US"/>
+        </w:rPr>
+      </w:pPr>
+    </w:p>
+    <w:p>
+      <w:pPr>
+        <w:numPr>
+          <w:ilvl w:val="0"/>
+          <w:numId w:val="0"/>
+        </w:numPr>
+        <w:rPr>
+          <w:rFonts w:hint="default"/>
+          <w:lang w:val="en-US"/>
+        </w:rPr>
+      </w:pPr>
     </w:p>
     <w:sectPr>
       <w:pgSz w:w="11906" w:h="16838"/>
@@ -6876,7 +9728,7 @@
   </w:abstractNum>
   <w:abstractNum w:abstractNumId="2">
     <w:nsid w:val="D5D79C2E"/>
-    <w:multiLevelType w:val="singleLevel"/>
+    <w:multiLevelType w:val="multilevel"/>
     <w:tmpl w:val="D5D79C2E"/>
     <w:lvl w:ilvl="0" w:tentative="0">
       <w:start w:val="1"/>
@@ -6892,6 +9744,126 @@
       <w:rPr>
         <w:rFonts w:hint="default"/>
         <w:color w:val="FF0000"/>
+      </w:rPr>
+    </w:lvl>
+    <w:lvl w:ilvl="1" w:tentative="0">
+      <w:start w:val="1"/>
+      <w:numFmt w:val="lowerLetter"/>
+      <w:lvlText w:val="%2)"/>
+      <w:lvlJc w:val="left"/>
+      <w:pPr>
+        <w:tabs>
+          <w:tab w:val="left" w:pos="840"/>
+        </w:tabs>
+        <w:ind w:left="840" w:leftChars="0" w:hanging="420" w:firstLineChars="0"/>
+      </w:pPr>
+      <w:rPr>
+        <w:rFonts w:hint="default"/>
+      </w:rPr>
+    </w:lvl>
+    <w:lvl w:ilvl="2" w:tentative="0">
+      <w:start w:val="1"/>
+      <w:numFmt w:val="lowerRoman"/>
+      <w:lvlText w:val="%3."/>
+      <w:lvlJc w:val="left"/>
+      <w:pPr>
+        <w:tabs>
+          <w:tab w:val="left" w:pos="1260"/>
+        </w:tabs>
+        <w:ind w:left="1260" w:leftChars="0" w:hanging="420" w:firstLineChars="0"/>
+      </w:pPr>
+      <w:rPr>
+        <w:rFonts w:hint="default"/>
+      </w:rPr>
+    </w:lvl>
+    <w:lvl w:ilvl="3" w:tentative="0">
+      <w:start w:val="1"/>
+      <w:numFmt w:val="decimal"/>
+      <w:lvlText w:val="%4."/>
+      <w:lvlJc w:val="left"/>
+      <w:pPr>
+        <w:tabs>
+          <w:tab w:val="left" w:pos="1680"/>
+        </w:tabs>
+        <w:ind w:left="1680" w:leftChars="0" w:hanging="420" w:firstLineChars="0"/>
+      </w:pPr>
+      <w:rPr>
+        <w:rFonts w:hint="default"/>
+      </w:rPr>
+    </w:lvl>
+    <w:lvl w:ilvl="4" w:tentative="0">
+      <w:start w:val="1"/>
+      <w:numFmt w:val="lowerLetter"/>
+      <w:lvlText w:val="%5)"/>
+      <w:lvlJc w:val="left"/>
+      <w:pPr>
+        <w:tabs>
+          <w:tab w:val="left" w:pos="2100"/>
+        </w:tabs>
+        <w:ind w:left="2100" w:leftChars="0" w:hanging="420" w:firstLineChars="0"/>
+      </w:pPr>
+      <w:rPr>
+        <w:rFonts w:hint="default"/>
+      </w:rPr>
+    </w:lvl>
+    <w:lvl w:ilvl="5" w:tentative="0">
+      <w:start w:val="1"/>
+      <w:numFmt w:val="lowerRoman"/>
+      <w:lvlText w:val="%6."/>
+      <w:lvlJc w:val="left"/>
+      <w:pPr>
+        <w:tabs>
+          <w:tab w:val="left" w:pos="2520"/>
+        </w:tabs>
+        <w:ind w:left="2520" w:leftChars="0" w:hanging="420" w:firstLineChars="0"/>
+      </w:pPr>
+      <w:rPr>
+        <w:rFonts w:hint="default"/>
+      </w:rPr>
+    </w:lvl>
+    <w:lvl w:ilvl="6" w:tentative="0">
+      <w:start w:val="1"/>
+      <w:numFmt w:val="decimal"/>
+      <w:lvlText w:val="%7."/>
+      <w:lvlJc w:val="left"/>
+      <w:pPr>
+        <w:tabs>
+          <w:tab w:val="left" w:pos="2940"/>
+        </w:tabs>
+        <w:ind w:left="2940" w:leftChars="0" w:hanging="420" w:firstLineChars="0"/>
+      </w:pPr>
+      <w:rPr>
+        <w:rFonts w:hint="default"/>
+      </w:rPr>
+    </w:lvl>
+    <w:lvl w:ilvl="7" w:tentative="0">
+      <w:start w:val="1"/>
+      <w:numFmt w:val="lowerLetter"/>
+      <w:lvlText w:val="%8)"/>
+      <w:lvlJc w:val="left"/>
+      <w:pPr>
+        <w:tabs>
+          <w:tab w:val="left" w:pos="3360"/>
+        </w:tabs>
+        <w:ind w:left="3360" w:leftChars="0" w:hanging="420" w:firstLineChars="0"/>
+      </w:pPr>
+      <w:rPr>
+        <w:rFonts w:hint="default"/>
+      </w:rPr>
+    </w:lvl>
+    <w:lvl w:ilvl="8" w:tentative="0">
+      <w:start w:val="1"/>
+      <w:numFmt w:val="lowerRoman"/>
+      <w:lvlText w:val="%9."/>
+      <w:lvlJc w:val="left"/>
+      <w:pPr>
+        <w:tabs>
+          <w:tab w:val="left" w:pos="3780"/>
+        </w:tabs>
+        <w:ind w:left="3780" w:leftChars="0" w:hanging="420" w:firstLineChars="0"/>
+      </w:pPr>
+      <w:rPr>
+        <w:rFonts w:hint="default"/>
       </w:rPr>
     </w:lvl>
   </w:abstractNum>
@@ -7511,6 +10483,166 @@
     </w:lvl>
   </w:abstractNum>
   <w:abstractNum w:abstractNumId="10">
+    <w:nsid w:val="67BB8C51"/>
+    <w:multiLevelType w:val="singleLevel"/>
+    <w:tmpl w:val="67BB8C51"/>
+    <w:lvl w:ilvl="0" w:tentative="0">
+      <w:start w:val="1"/>
+      <w:numFmt w:val="decimal"/>
+      <w:lvlText w:val="%1)"/>
+      <w:lvlJc w:val="left"/>
+      <w:pPr>
+        <w:tabs>
+          <w:tab w:val="left" w:pos="425"/>
+        </w:tabs>
+        <w:ind w:left="425" w:leftChars="0" w:hanging="425" w:firstLineChars="0"/>
+      </w:pPr>
+      <w:rPr>
+        <w:rFonts w:hint="default"/>
+      </w:rPr>
+    </w:lvl>
+  </w:abstractNum>
+  <w:abstractNum w:abstractNumId="11">
+    <w:nsid w:val="77CE708E"/>
+    <w:multiLevelType w:val="multilevel"/>
+    <w:tmpl w:val="77CE708E"/>
+    <w:lvl w:ilvl="0" w:tentative="0">
+      <w:start w:val="1"/>
+      <w:numFmt w:val="decimal"/>
+      <w:lvlText w:val="%1."/>
+      <w:lvlJc w:val="left"/>
+      <w:pPr>
+        <w:tabs>
+          <w:tab w:val="left" w:pos="425"/>
+        </w:tabs>
+        <w:ind w:left="425" w:leftChars="0" w:hanging="425" w:firstLineChars="0"/>
+      </w:pPr>
+      <w:rPr>
+        <w:rFonts w:hint="default"/>
+      </w:rPr>
+    </w:lvl>
+    <w:lvl w:ilvl="1" w:tentative="0">
+      <w:start w:val="1"/>
+      <w:numFmt w:val="lowerLetter"/>
+      <w:lvlText w:val="%2)"/>
+      <w:lvlJc w:val="left"/>
+      <w:pPr>
+        <w:tabs>
+          <w:tab w:val="left" w:pos="840"/>
+        </w:tabs>
+        <w:ind w:left="840" w:leftChars="0" w:hanging="420" w:firstLineChars="0"/>
+      </w:pPr>
+      <w:rPr>
+        <w:rFonts w:hint="default"/>
+      </w:rPr>
+    </w:lvl>
+    <w:lvl w:ilvl="2" w:tentative="0">
+      <w:start w:val="1"/>
+      <w:numFmt w:val="lowerRoman"/>
+      <w:lvlText w:val="%3."/>
+      <w:lvlJc w:val="left"/>
+      <w:pPr>
+        <w:tabs>
+          <w:tab w:val="left" w:pos="1260"/>
+        </w:tabs>
+        <w:ind w:left="1260" w:leftChars="0" w:hanging="420" w:firstLineChars="0"/>
+      </w:pPr>
+      <w:rPr>
+        <w:rFonts w:hint="default"/>
+      </w:rPr>
+    </w:lvl>
+    <w:lvl w:ilvl="3" w:tentative="0">
+      <w:start w:val="1"/>
+      <w:numFmt w:val="decimal"/>
+      <w:lvlText w:val="%4."/>
+      <w:lvlJc w:val="left"/>
+      <w:pPr>
+        <w:tabs>
+          <w:tab w:val="left" w:pos="1680"/>
+        </w:tabs>
+        <w:ind w:left="1680" w:leftChars="0" w:hanging="420" w:firstLineChars="0"/>
+      </w:pPr>
+      <w:rPr>
+        <w:rFonts w:hint="default"/>
+      </w:rPr>
+    </w:lvl>
+    <w:lvl w:ilvl="4" w:tentative="0">
+      <w:start w:val="1"/>
+      <w:numFmt w:val="lowerLetter"/>
+      <w:lvlText w:val="%5)"/>
+      <w:lvlJc w:val="left"/>
+      <w:pPr>
+        <w:tabs>
+          <w:tab w:val="left" w:pos="2100"/>
+        </w:tabs>
+        <w:ind w:left="2100" w:leftChars="0" w:hanging="420" w:firstLineChars="0"/>
+      </w:pPr>
+      <w:rPr>
+        <w:rFonts w:hint="default"/>
+      </w:rPr>
+    </w:lvl>
+    <w:lvl w:ilvl="5" w:tentative="0">
+      <w:start w:val="1"/>
+      <w:numFmt w:val="lowerRoman"/>
+      <w:lvlText w:val="%6."/>
+      <w:lvlJc w:val="left"/>
+      <w:pPr>
+        <w:tabs>
+          <w:tab w:val="left" w:pos="2520"/>
+        </w:tabs>
+        <w:ind w:left="2520" w:leftChars="0" w:hanging="420" w:firstLineChars="0"/>
+      </w:pPr>
+      <w:rPr>
+        <w:rFonts w:hint="default"/>
+      </w:rPr>
+    </w:lvl>
+    <w:lvl w:ilvl="6" w:tentative="0">
+      <w:start w:val="1"/>
+      <w:numFmt w:val="decimal"/>
+      <w:lvlText w:val="%7."/>
+      <w:lvlJc w:val="left"/>
+      <w:pPr>
+        <w:tabs>
+          <w:tab w:val="left" w:pos="2940"/>
+        </w:tabs>
+        <w:ind w:left="2940" w:leftChars="0" w:hanging="420" w:firstLineChars="0"/>
+      </w:pPr>
+      <w:rPr>
+        <w:rFonts w:hint="default"/>
+      </w:rPr>
+    </w:lvl>
+    <w:lvl w:ilvl="7" w:tentative="0">
+      <w:start w:val="1"/>
+      <w:numFmt w:val="lowerLetter"/>
+      <w:lvlText w:val="%8)"/>
+      <w:lvlJc w:val="left"/>
+      <w:pPr>
+        <w:tabs>
+          <w:tab w:val="left" w:pos="3360"/>
+        </w:tabs>
+        <w:ind w:left="3360" w:leftChars="0" w:hanging="420" w:firstLineChars="0"/>
+      </w:pPr>
+      <w:rPr>
+        <w:rFonts w:hint="default"/>
+      </w:rPr>
+    </w:lvl>
+    <w:lvl w:ilvl="8" w:tentative="0">
+      <w:start w:val="1"/>
+      <w:numFmt w:val="lowerRoman"/>
+      <w:lvlText w:val="%9."/>
+      <w:lvlJc w:val="left"/>
+      <w:pPr>
+        <w:tabs>
+          <w:tab w:val="left" w:pos="3780"/>
+        </w:tabs>
+        <w:ind w:left="3780" w:leftChars="0" w:hanging="420" w:firstLineChars="0"/>
+      </w:pPr>
+      <w:rPr>
+        <w:rFonts w:hint="default"/>
+      </w:rPr>
+    </w:lvl>
+  </w:abstractNum>
+  <w:abstractNum w:abstractNumId="12">
     <w:nsid w:val="7E7E2470"/>
     <w:multiLevelType w:val="multilevel"/>
     <w:tmpl w:val="7E7E2470"/>
@@ -7661,7 +10793,7 @@
     <w:abstractNumId w:val="9"/>
   </w:num>
   <w:num w:numId="4">
-    <w:abstractNumId w:val="10"/>
+    <w:abstractNumId w:val="12"/>
   </w:num>
   <w:num w:numId="5">
     <w:abstractNumId w:val="5"/>
@@ -7683,6 +10815,12 @@
   </w:num>
   <w:num w:numId="11">
     <w:abstractNumId w:val="2"/>
+  </w:num>
+  <w:num w:numId="12">
+    <w:abstractNumId w:val="10"/>
+  </w:num>
+  <w:num w:numId="13">
+    <w:abstractNumId w:val="11"/>
   </w:num>
 </w:numbering>
 </file>
@@ -7976,6 +11114,25 @@
       </w:tblCellMar>
     </w:tblPr>
   </w:style>
+  <w:style w:type="table" w:styleId="4">
+    <w:name w:val="Table Grid"/>
+    <w:basedOn w:val="3"/>
+    <w:uiPriority w:val="0"/>
+    <w:pPr>
+      <w:widowControl w:val="0"/>
+      <w:jc w:val="both"/>
+    </w:pPr>
+    <w:tblPr>
+      <w:tblBorders>
+        <w:top w:val="single" w:color="auto" w:sz="4" w:space="0"/>
+        <w:left w:val="single" w:color="auto" w:sz="4" w:space="0"/>
+        <w:bottom w:val="single" w:color="auto" w:sz="4" w:space="0"/>
+        <w:right w:val="single" w:color="auto" w:sz="4" w:space="0"/>
+        <w:insideH w:val="single" w:color="auto" w:sz="4" w:space="0"/>
+        <w:insideV w:val="single" w:color="auto" w:sz="4" w:space="0"/>
+      </w:tblBorders>
+    </w:tblPr>
+  </w:style>
 </w:styles>
 </file>
 

</xml_diff>

<commit_message>
complete multithreading- added extra question and files
</commit_message>
<xml_diff>
--- a/Multi_Threading_Notes/Enhancment Vid 15.docx
+++ b/Multi_Threading_Notes/Enhancment Vid 15.docx
@@ -661,13 +661,68 @@
       <w:r>
         <w:rPr>
           <w:rFonts w:hint="default"/>
-          <w:b w:val="0"/>
-          <w:bCs w:val="0"/>
+          <w:b/>
+          <w:bCs/>
           <w:color w:val="auto"/>
           <w:u w:val="none"/>
           <w:lang w:val="en-US"/>
         </w:rPr>
-        <w:t>ThreadGroup is a java class present in java.lang package and it is direct class of object.</w:t>
+        <w:t xml:space="preserve">ThreadGroup </w:t>
+      </w:r>
+      <w:r>
+        <w:rPr>
+          <w:rFonts w:hint="default"/>
+          <w:b w:val="0"/>
+          <w:bCs w:val="0"/>
+          <w:color w:val="auto"/>
+          <w:u w:val="none"/>
+          <w:lang w:val="en-US"/>
+        </w:rPr>
+        <w:t xml:space="preserve">is a java class present in </w:t>
+      </w:r>
+      <w:r>
+        <w:rPr>
+          <w:rFonts w:hint="default"/>
+          <w:b/>
+          <w:bCs/>
+          <w:color w:val="auto"/>
+          <w:u w:val="none"/>
+          <w:lang w:val="en-US"/>
+        </w:rPr>
+        <w:t xml:space="preserve">java.lang </w:t>
+      </w:r>
+      <w:r>
+        <w:rPr>
+          <w:rFonts w:hint="default"/>
+          <w:b w:val="0"/>
+          <w:bCs w:val="0"/>
+          <w:color w:val="auto"/>
+          <w:u w:val="none"/>
+          <w:lang w:val="en-US"/>
+        </w:rPr>
+        <w:t xml:space="preserve">package and it is </w:t>
+      </w:r>
+      <w:r>
+        <w:rPr>
+          <w:rFonts w:hint="default"/>
+          <w:b/>
+          <w:bCs/>
+          <w:color w:val="auto"/>
+          <w:u w:val="none"/>
+          <w:lang w:val="en-US"/>
+        </w:rPr>
+        <w:t>direct class of object</w:t>
+      </w:r>
+      <w:r>
+        <w:rPr>
+          <w:rFonts w:hint="default"/>
+          <w:b w:val="0"/>
+          <w:bCs w:val="0"/>
+          <w:color w:val="auto"/>
+          <w:u w:val="none"/>
+          <w:lang w:val="en-US"/>
+        </w:rPr>
+        <w:t>.</w:t>
       </w:r>
     </w:p>
     <w:p>
@@ -2451,6 +2506,8 @@
           </wp:inline>
         </w:drawing>
       </w:r>
+      <w:bookmarkStart w:id="0" w:name="_GoBack"/>
+      <w:bookmarkEnd w:id="0"/>
     </w:p>
     <w:p>
       <w:pPr>
@@ -9280,8 +9337,6 @@
           <w:lang w:val="en-US"/>
         </w:rPr>
       </w:pPr>
-      <w:bookmarkStart w:id="0" w:name="_GoBack"/>
-      <w:bookmarkEnd w:id="0"/>
     </w:p>
     <w:p>
       <w:pPr>
@@ -10659,6 +10714,8 @@
       </w:pPr>
       <w:rPr>
         <w:rFonts w:hint="default"/>
+        <w:b/>
+        <w:bCs/>
       </w:rPr>
     </w:lvl>
     <w:lvl w:ilvl="1" w:tentative="0">

</xml_diff>